<commit_message>
opdateret driftsvejledning med input fra CHE
</commit_message>
<xml_diff>
--- a/doc/Driftsvejledning.docx
+++ b/doc/Driftsvejledning.docx
@@ -225,7 +225,7 @@
       <w:r>
         <w:fldChar w:fldCharType="separate"/>
       </w:r>
-      <w:hyperlink w:anchor="_Toc328727381" w:history="1">
+      <w:hyperlink w:anchor="_Toc329173869" w:history="1">
         <w:r>
           <w:rPr>
             <w:rStyle w:val="Hyperlink"/>
@@ -266,7 +266,7 @@
             <w:noProof/>
             <w:webHidden/>
           </w:rPr>
-          <w:instrText xml:space="preserve"> PAGEREF _Toc328727381 \h </w:instrText>
+          <w:instrText xml:space="preserve"> PAGEREF _Toc329173869 \h </w:instrText>
         </w:r>
         <w:r>
           <w:rPr>
@@ -309,7 +309,7 @@
           <w:noProof/>
         </w:rPr>
       </w:pPr>
-      <w:hyperlink w:anchor="_Toc328727382" w:history="1">
+      <w:hyperlink w:anchor="_Toc329173870" w:history="1">
         <w:r>
           <w:rPr>
             <w:rStyle w:val="Hyperlink"/>
@@ -350,7 +350,7 @@
             <w:noProof/>
             <w:webHidden/>
           </w:rPr>
-          <w:instrText xml:space="preserve"> PAGEREF _Toc328727382 \h </w:instrText>
+          <w:instrText xml:space="preserve"> PAGEREF _Toc329173870 \h </w:instrText>
         </w:r>
         <w:r>
           <w:rPr>
@@ -393,7 +393,7 @@
           <w:noProof/>
         </w:rPr>
       </w:pPr>
-      <w:hyperlink w:anchor="_Toc328727383" w:history="1">
+      <w:hyperlink w:anchor="_Toc329173871" w:history="1">
         <w:r>
           <w:rPr>
             <w:rStyle w:val="Hyperlink"/>
@@ -434,7 +434,7 @@
             <w:noProof/>
             <w:webHidden/>
           </w:rPr>
-          <w:instrText xml:space="preserve"> PAGEREF _Toc328727383 \h </w:instrText>
+          <w:instrText xml:space="preserve"> PAGEREF _Toc329173871 \h </w:instrText>
         </w:r>
         <w:r>
           <w:rPr>
@@ -477,7 +477,7 @@
           <w:noProof/>
         </w:rPr>
       </w:pPr>
-      <w:hyperlink w:anchor="_Toc328727384" w:history="1">
+      <w:hyperlink w:anchor="_Toc329173872" w:history="1">
         <w:r>
           <w:rPr>
             <w:rStyle w:val="Hyperlink"/>
@@ -518,7 +518,7 @@
             <w:noProof/>
             <w:webHidden/>
           </w:rPr>
-          <w:instrText xml:space="preserve"> PAGEREF _Toc328727384 \h </w:instrText>
+          <w:instrText xml:space="preserve"> PAGEREF _Toc329173872 \h </w:instrText>
         </w:r>
         <w:r>
           <w:rPr>
@@ -561,7 +561,7 @@
           <w:noProof/>
         </w:rPr>
       </w:pPr>
-      <w:hyperlink w:anchor="_Toc328727385" w:history="1">
+      <w:hyperlink w:anchor="_Toc329173873" w:history="1">
         <w:r>
           <w:rPr>
             <w:rStyle w:val="Hyperlink"/>
@@ -602,7 +602,7 @@
             <w:noProof/>
             <w:webHidden/>
           </w:rPr>
-          <w:instrText xml:space="preserve"> PAGEREF _Toc328727385 \h </w:instrText>
+          <w:instrText xml:space="preserve"> PAGEREF _Toc329173873 \h </w:instrText>
         </w:r>
         <w:r>
           <w:rPr>
@@ -645,7 +645,7 @@
           <w:noProof/>
         </w:rPr>
       </w:pPr>
-      <w:hyperlink w:anchor="_Toc328727386" w:history="1">
+      <w:hyperlink w:anchor="_Toc329173874" w:history="1">
         <w:r>
           <w:rPr>
             <w:rStyle w:val="Hyperlink"/>
@@ -686,7 +686,7 @@
             <w:noProof/>
             <w:webHidden/>
           </w:rPr>
-          <w:instrText xml:space="preserve"> PAGEREF _Toc328727386 \h </w:instrText>
+          <w:instrText xml:space="preserve"> PAGEREF _Toc329173874 \h </w:instrText>
         </w:r>
         <w:r>
           <w:rPr>
@@ -729,7 +729,7 @@
           <w:noProof/>
         </w:rPr>
       </w:pPr>
-      <w:hyperlink w:anchor="_Toc328727387" w:history="1">
+      <w:hyperlink w:anchor="_Toc329173875" w:history="1">
         <w:r>
           <w:rPr>
             <w:rStyle w:val="Hyperlink"/>
@@ -770,7 +770,7 @@
             <w:noProof/>
             <w:webHidden/>
           </w:rPr>
-          <w:instrText xml:space="preserve"> PAGEREF _Toc328727387 \h </w:instrText>
+          <w:instrText xml:space="preserve"> PAGEREF _Toc329173875 \h </w:instrText>
         </w:r>
         <w:r>
           <w:rPr>
@@ -813,7 +813,7 @@
           <w:noProof/>
         </w:rPr>
       </w:pPr>
-      <w:hyperlink w:anchor="_Toc328727388" w:history="1">
+      <w:hyperlink w:anchor="_Toc329173876" w:history="1">
         <w:r>
           <w:rPr>
             <w:rStyle w:val="Hyperlink"/>
@@ -854,7 +854,7 @@
             <w:noProof/>
             <w:webHidden/>
           </w:rPr>
-          <w:instrText xml:space="preserve"> PAGEREF _Toc328727388 \h </w:instrText>
+          <w:instrText xml:space="preserve"> PAGEREF _Toc329173876 \h </w:instrText>
         </w:r>
         <w:r>
           <w:rPr>
@@ -897,7 +897,7 @@
           <w:noProof/>
         </w:rPr>
       </w:pPr>
-      <w:hyperlink w:anchor="_Toc328727389" w:history="1">
+      <w:hyperlink w:anchor="_Toc329173877" w:history="1">
         <w:r>
           <w:rPr>
             <w:rStyle w:val="Hyperlink"/>
@@ -938,7 +938,7 @@
             <w:noProof/>
             <w:webHidden/>
           </w:rPr>
-          <w:instrText xml:space="preserve"> PAGEREF _Toc328727389 \h </w:instrText>
+          <w:instrText xml:space="preserve"> PAGEREF _Toc329173877 \h </w:instrText>
         </w:r>
         <w:r>
           <w:rPr>
@@ -981,7 +981,7 @@
           <w:noProof/>
         </w:rPr>
       </w:pPr>
-      <w:hyperlink w:anchor="_Toc328727390" w:history="1">
+      <w:hyperlink w:anchor="_Toc329173878" w:history="1">
         <w:r>
           <w:rPr>
             <w:rStyle w:val="Hyperlink"/>
@@ -1022,7 +1022,175 @@
             <w:noProof/>
             <w:webHidden/>
           </w:rPr>
-          <w:instrText xml:space="preserve"> PAGEREF _Toc328727390 \h </w:instrText>
+          <w:instrText xml:space="preserve"> PAGEREF _Toc329173878 \h </w:instrText>
+        </w:r>
+        <w:r>
+          <w:rPr>
+            <w:noProof/>
+            <w:webHidden/>
+          </w:rPr>
+        </w:r>
+        <w:r>
+          <w:rPr>
+            <w:noProof/>
+            <w:webHidden/>
+          </w:rPr>
+          <w:fldChar w:fldCharType="separate"/>
+        </w:r>
+        <w:r>
+          <w:rPr>
+            <w:noProof/>
+            <w:webHidden/>
+          </w:rPr>
+          <w:t>8</w:t>
+        </w:r>
+        <w:r>
+          <w:rPr>
+            <w:noProof/>
+            <w:webHidden/>
+          </w:rPr>
+          <w:fldChar w:fldCharType="end"/>
+        </w:r>
+      </w:hyperlink>
+    </w:p>
+    <w:p>
+      <w:pPr>
+        <w:pStyle w:val="Indholdsfortegnelse2"/>
+        <w:tabs>
+          <w:tab w:val="left" w:pos="880"/>
+          <w:tab w:val="right" w:leader="dot" w:pos="8290"/>
+        </w:tabs>
+        <w:rPr>
+          <w:rFonts w:asciiTheme="minorHAnsi" w:eastAsiaTheme="minorEastAsia" w:hAnsiTheme="minorHAnsi" w:cstheme="minorBidi"/>
+          <w:noProof/>
+        </w:rPr>
+      </w:pPr>
+      <w:hyperlink w:anchor="_Toc329173879" w:history="1">
+        <w:r>
+          <w:rPr>
+            <w:rStyle w:val="Hyperlink"/>
+            <w:noProof/>
+          </w:rPr>
+          <w:t>6.1</w:t>
+        </w:r>
+        <w:r>
+          <w:rPr>
+            <w:rFonts w:asciiTheme="minorHAnsi" w:eastAsiaTheme="minorEastAsia" w:hAnsiTheme="minorHAnsi" w:cstheme="minorBidi"/>
+            <w:noProof/>
+          </w:rPr>
+          <w:tab/>
+        </w:r>
+        <w:r>
+          <w:rPr>
+            <w:rStyle w:val="Hyperlink"/>
+            <w:noProof/>
+          </w:rPr>
+          <w:t>Manglende øvre grænse af antal records.</w:t>
+        </w:r>
+        <w:r>
+          <w:rPr>
+            <w:noProof/>
+            <w:webHidden/>
+          </w:rPr>
+          <w:tab/>
+        </w:r>
+        <w:r>
+          <w:rPr>
+            <w:noProof/>
+            <w:webHidden/>
+          </w:rPr>
+          <w:fldChar w:fldCharType="begin"/>
+        </w:r>
+        <w:r>
+          <w:rPr>
+            <w:noProof/>
+            <w:webHidden/>
+          </w:rPr>
+          <w:instrText xml:space="preserve"> PAGEREF _Toc329173879 \h </w:instrText>
+        </w:r>
+        <w:r>
+          <w:rPr>
+            <w:noProof/>
+            <w:webHidden/>
+          </w:rPr>
+        </w:r>
+        <w:r>
+          <w:rPr>
+            <w:noProof/>
+            <w:webHidden/>
+          </w:rPr>
+          <w:fldChar w:fldCharType="separate"/>
+        </w:r>
+        <w:r>
+          <w:rPr>
+            <w:noProof/>
+            <w:webHidden/>
+          </w:rPr>
+          <w:t>8</w:t>
+        </w:r>
+        <w:r>
+          <w:rPr>
+            <w:noProof/>
+            <w:webHidden/>
+          </w:rPr>
+          <w:fldChar w:fldCharType="end"/>
+        </w:r>
+      </w:hyperlink>
+    </w:p>
+    <w:p>
+      <w:pPr>
+        <w:pStyle w:val="Indholdsfortegnelse2"/>
+        <w:tabs>
+          <w:tab w:val="left" w:pos="880"/>
+          <w:tab w:val="right" w:leader="dot" w:pos="8290"/>
+        </w:tabs>
+        <w:rPr>
+          <w:rFonts w:asciiTheme="minorHAnsi" w:eastAsiaTheme="minorEastAsia" w:hAnsiTheme="minorHAnsi" w:cstheme="minorBidi"/>
+          <w:noProof/>
+        </w:rPr>
+      </w:pPr>
+      <w:hyperlink w:anchor="_Toc329173880" w:history="1">
+        <w:r>
+          <w:rPr>
+            <w:rStyle w:val="Hyperlink"/>
+            <w:noProof/>
+          </w:rPr>
+          <w:t>6.2</w:t>
+        </w:r>
+        <w:r>
+          <w:rPr>
+            <w:rFonts w:asciiTheme="minorHAnsi" w:eastAsiaTheme="minorEastAsia" w:hAnsiTheme="minorHAnsi" w:cstheme="minorBidi"/>
+            <w:noProof/>
+          </w:rPr>
+          <w:tab/>
+        </w:r>
+        <w:r>
+          <w:rPr>
+            <w:rStyle w:val="Hyperlink"/>
+            <w:noProof/>
+          </w:rPr>
+          <w:t>Transaktionsproblematik</w:t>
+        </w:r>
+        <w:r>
+          <w:rPr>
+            <w:noProof/>
+            <w:webHidden/>
+          </w:rPr>
+          <w:tab/>
+        </w:r>
+        <w:r>
+          <w:rPr>
+            <w:noProof/>
+            <w:webHidden/>
+          </w:rPr>
+          <w:fldChar w:fldCharType="begin"/>
+        </w:r>
+        <w:r>
+          <w:rPr>
+            <w:noProof/>
+            <w:webHidden/>
+          </w:rPr>
+          <w:instrText xml:space="preserve"> PAGEREF _Toc329173880 \h </w:instrText>
         </w:r>
         <w:r>
           <w:rPr>
@@ -1065,7 +1233,7 @@
           <w:noProof/>
         </w:rPr>
       </w:pPr>
-      <w:hyperlink w:anchor="_Toc328727391" w:history="1">
+      <w:hyperlink w:anchor="_Toc329173881" w:history="1">
         <w:r>
           <w:rPr>
             <w:rStyle w:val="Hyperlink"/>
@@ -1106,7 +1274,7 @@
             <w:noProof/>
             <w:webHidden/>
           </w:rPr>
-          <w:instrText xml:space="preserve"> PAGEREF _Toc328727391 \h </w:instrText>
+          <w:instrText xml:space="preserve"> PAGEREF _Toc329173881 \h </w:instrText>
         </w:r>
         <w:r>
           <w:rPr>
@@ -1147,7 +1315,7 @@
       <w:pPr>
         <w:pStyle w:val="Overskrift1"/>
       </w:pPr>
-      <w:bookmarkStart w:id="1" w:name="_Toc328727381"/>
+      <w:bookmarkStart w:id="1" w:name="_Toc329173869"/>
       <w:bookmarkEnd w:id="0"/>
       <w:r>
         <w:lastRenderedPageBreak/>
@@ -1217,7 +1385,7 @@
       <w:pPr>
         <w:pStyle w:val="Overskrift1"/>
       </w:pPr>
-      <w:bookmarkStart w:id="2" w:name="_Toc328727382"/>
+      <w:bookmarkStart w:id="2" w:name="_Toc329173870"/>
       <w:r>
         <w:lastRenderedPageBreak/>
         <w:t>Indeholdte komponenter</w:t>
@@ -1257,7 +1425,7 @@
       <w:pPr>
         <w:pStyle w:val="Overskrift2"/>
       </w:pPr>
-      <w:bookmarkStart w:id="3" w:name="_Toc328727383"/>
+      <w:bookmarkStart w:id="3" w:name="_Toc329173871"/>
       <w:proofErr w:type="spellStart"/>
       <w:r>
         <w:t>Splunkjob</w:t>
@@ -1330,7 +1498,7 @@
       <w:pPr>
         <w:pStyle w:val="Overskrift2"/>
       </w:pPr>
-      <w:bookmarkStart w:id="4" w:name="_Toc328727384"/>
+      <w:bookmarkStart w:id="4" w:name="_Toc329173872"/>
       <w:r>
         <w:t>Webservice</w:t>
       </w:r>
@@ -1390,7 +1558,7 @@
         <w:pStyle w:val="Overskrift1"/>
       </w:pPr>
       <w:bookmarkStart w:id="5" w:name="sla-log"/>
-      <w:bookmarkStart w:id="6" w:name="_Toc328727385"/>
+      <w:bookmarkStart w:id="6" w:name="_Toc329173873"/>
       <w:bookmarkEnd w:id="5"/>
       <w:r>
         <w:lastRenderedPageBreak/>
@@ -1402,7 +1570,7 @@
       <w:pPr>
         <w:pStyle w:val="Overskrift2"/>
       </w:pPr>
-      <w:bookmarkStart w:id="7" w:name="_Toc328727386"/>
+      <w:bookmarkStart w:id="7" w:name="_Toc329173874"/>
       <w:r>
         <w:t>SLA Logning</w:t>
       </w:r>
@@ -1476,7 +1644,7 @@
       <w:pPr>
         <w:pStyle w:val="Overskrift2"/>
       </w:pPr>
-      <w:bookmarkStart w:id="8" w:name="_Toc328727387"/>
+      <w:bookmarkStart w:id="8" w:name="_Toc329173875"/>
       <w:r>
         <w:t>System Logning</w:t>
       </w:r>
@@ -1530,7 +1698,7 @@
       <w:pPr>
         <w:pStyle w:val="Overskrift1"/>
       </w:pPr>
-      <w:bookmarkStart w:id="10" w:name="_Toc328727388"/>
+      <w:bookmarkStart w:id="10" w:name="_Toc329173876"/>
       <w:r>
         <w:lastRenderedPageBreak/>
         <w:t xml:space="preserve">Adgangskontrol / </w:t>
@@ -1582,14 +1750,12 @@
         <w:rPr>
           <w:rStyle w:val="s"/>
           <w:rFonts w:ascii="Courier New" w:hAnsi="Courier New" w:cs="Courier New"/>
-          <w:lang w:val="en-US"/>
         </w:rPr>
       </w:pPr>
       <w:r>
         <w:rPr>
           <w:rStyle w:val="s"/>
           <w:rFonts w:ascii="Courier New" w:hAnsi="Courier New" w:cs="Courier New"/>
-          <w:lang w:val="en-US"/>
         </w:rPr>
         <w:t xml:space="preserve">INSERT </w:t>
       </w:r>
@@ -1597,7 +1763,6 @@
         <w:rPr>
           <w:rStyle w:val="s"/>
           <w:rFonts w:ascii="Courier New" w:hAnsi="Courier New" w:cs="Courier New"/>
-          <w:lang w:val="en-US"/>
         </w:rPr>
         <w:t xml:space="preserve">INTO </w:t>
       </w:r>
@@ -1606,7 +1771,6 @@
         <w:rPr>
           <w:rStyle w:val="s"/>
           <w:rFonts w:ascii="Courier New" w:hAnsi="Courier New" w:cs="Courier New"/>
-          <w:lang w:val="en-US"/>
         </w:rPr>
         <w:t>whitelist</w:t>
       </w:r>
@@ -1615,7 +1779,6 @@
         <w:rPr>
           <w:rStyle w:val="s"/>
           <w:rFonts w:ascii="Courier New" w:hAnsi="Courier New" w:cs="Courier New"/>
-          <w:lang w:val="en-US"/>
         </w:rPr>
         <w:t xml:space="preserve"> </w:t>
       </w:r>
@@ -1623,7 +1786,6 @@
         <w:rPr>
           <w:rStyle w:val="s"/>
           <w:rFonts w:ascii="Courier New" w:hAnsi="Courier New" w:cs="Courier New"/>
-          <w:lang w:val="en-US"/>
         </w:rPr>
         <w:t>(</w:t>
       </w:r>
@@ -1632,7 +1794,6 @@
         <w:rPr>
           <w:rStyle w:val="s"/>
           <w:rFonts w:ascii="Courier New" w:hAnsi="Courier New" w:cs="Courier New"/>
-          <w:lang w:val="en-US"/>
         </w:rPr>
         <w:t>legal_cvr</w:t>
       </w:r>
@@ -1641,17 +1802,24 @@
         <w:rPr>
           <w:rStyle w:val="s"/>
           <w:rFonts w:ascii="Courier New" w:hAnsi="Courier New" w:cs="Courier New"/>
-          <w:lang w:val="en-US"/>
         </w:rPr>
         <w:t xml:space="preserve">, </w:t>
       </w:r>
+      <w:proofErr w:type="spellStart"/>
       <w:r>
         <w:rPr>
           <w:rStyle w:val="s"/>
           <w:rFonts w:ascii="Courier New" w:hAnsi="Courier New" w:cs="Courier New"/>
-          <w:lang w:val="en-US"/>
         </w:rPr>
-        <w:t>name)</w:t>
+        <w:t>name</w:t>
+      </w:r>
+      <w:proofErr w:type="spellEnd"/>
+      <w:r>
+        <w:rPr>
+          <w:rStyle w:val="s"/>
+          <w:rFonts w:ascii="Courier New" w:hAnsi="Courier New" w:cs="Courier New"/>
+        </w:rPr>
+        <w:t>)</w:t>
       </w:r>
     </w:p>
     <w:p>
@@ -1666,7 +1834,6 @@
         <w:rPr>
           <w:rStyle w:val="s"/>
           <w:rFonts w:ascii="Courier New" w:hAnsi="Courier New" w:cs="Courier New"/>
-          <w:lang w:val="en-US"/>
         </w:rPr>
         <w:t xml:space="preserve">     </w:t>
       </w:r>
@@ -1702,7 +1869,7 @@
         <w:pStyle w:val="Overskrift1"/>
       </w:pPr>
       <w:bookmarkStart w:id="11" w:name="_Toc328722900"/>
-      <w:bookmarkStart w:id="12" w:name="_Toc328727389"/>
+      <w:bookmarkStart w:id="12" w:name="_Toc329173877"/>
       <w:r>
         <w:lastRenderedPageBreak/>
         <w:t>Overvågning</w:t>
@@ -1753,7 +1920,7 @@
       <w:pPr>
         <w:pStyle w:val="Overskrift1"/>
       </w:pPr>
-      <w:bookmarkStart w:id="13" w:name="_Toc328727390"/>
+      <w:bookmarkStart w:id="13" w:name="_Toc329173878"/>
       <w:r>
         <w:lastRenderedPageBreak/>
         <w:t>Yderligere informationer</w:t>
@@ -1775,17 +1942,157 @@
     </w:p>
     <w:p>
       <w:pPr>
+        <w:pStyle w:val="Overskrift2"/>
+      </w:pPr>
+      <w:bookmarkStart w:id="14" w:name="_Toc329173879"/>
+      <w:r>
+        <w:t xml:space="preserve">Manglende øvre grænse af antal </w:t>
+      </w:r>
+      <w:proofErr w:type="spellStart"/>
+      <w:r>
+        <w:t>records</w:t>
+      </w:r>
+      <w:proofErr w:type="spellEnd"/>
+      <w:r>
+        <w:t>.</w:t>
+      </w:r>
+      <w:bookmarkEnd w:id="14"/>
+    </w:p>
+    <w:p>
+      <w:r>
+        <w:t xml:space="preserve">Udtrækket fra </w:t>
+      </w:r>
+      <w:proofErr w:type="spellStart"/>
+      <w:r>
+        <w:t>splunk</w:t>
+      </w:r>
+      <w:proofErr w:type="spellEnd"/>
+      <w:r>
+        <w:t xml:space="preserve"> medtager ALLE </w:t>
+      </w:r>
+      <w:proofErr w:type="spellStart"/>
+      <w:r>
+        <w:t>records</w:t>
+      </w:r>
+      <w:proofErr w:type="spellEnd"/>
+      <w:r>
+        <w:t xml:space="preserve"> som er nyere end et givet tidspunkt. Der er ikke nogen øvre grænse for antallet af </w:t>
+      </w:r>
+      <w:proofErr w:type="spellStart"/>
+      <w:r>
+        <w:t>records</w:t>
+      </w:r>
+      <w:proofErr w:type="spellEnd"/>
+      <w:r>
+        <w:t xml:space="preserve"> der behandles. Kørslen sker som en databasetransaktion. Dette kan teoretisk give problemer, såfremt </w:t>
+      </w:r>
+      <w:proofErr w:type="spellStart"/>
+      <w:r>
+        <w:t>splunk-udtrækket</w:t>
+      </w:r>
+      <w:proofErr w:type="spellEnd"/>
+      <w:r>
+        <w:t xml:space="preserve"> er nede i en periode, så antallet af </w:t>
+      </w:r>
+      <w:proofErr w:type="spellStart"/>
+      <w:r>
+        <w:t>records</w:t>
+      </w:r>
+      <w:proofErr w:type="spellEnd"/>
+      <w:r>
+        <w:t xml:space="preserve"> der mangler at blive behandlet er stort. Problemer kan enten være i form af hukommelsesforbrug på den </w:t>
+      </w:r>
+      <w:proofErr w:type="spellStart"/>
+      <w:r>
+        <w:t>JBoss</w:t>
+      </w:r>
+      <w:proofErr w:type="spellEnd"/>
+      <w:r>
+        <w:t xml:space="preserve"> der afvikler jobbet - eller ved at overskride den øvre grænse for hvad databasen kan håndtere i en transaktion.</w:t>
+      </w:r>
+    </w:p>
+    <w:p/>
+    <w:p>
+      <w:r>
+        <w:t xml:space="preserve">Såfremt dette problem opstår i praksis kan det formentlig løses af driften ved at flytte </w:t>
+      </w:r>
+      <w:proofErr w:type="spellStart"/>
+      <w:r>
+        <w:t>entries</w:t>
+      </w:r>
+      <w:proofErr w:type="spellEnd"/>
+      <w:r>
+        <w:t xml:space="preserve"> fra </w:t>
+      </w:r>
+      <w:proofErr w:type="spellStart"/>
+      <w:r>
+        <w:t>splunk</w:t>
+      </w:r>
+      <w:proofErr w:type="spellEnd"/>
+      <w:r>
+        <w:t xml:space="preserve"> til en temporær placering, starte jobbet, og herefter løbende flytte </w:t>
+      </w:r>
+      <w:proofErr w:type="spellStart"/>
+      <w:r>
+        <w:t>entries</w:t>
+      </w:r>
+      <w:proofErr w:type="spellEnd"/>
+      <w:r>
+        <w:t xml:space="preserve"> tilbage til </w:t>
+      </w:r>
+      <w:proofErr w:type="spellStart"/>
+      <w:r>
+        <w:t>splunk</w:t>
+      </w:r>
+      <w:proofErr w:type="spellEnd"/>
+      <w:r>
+        <w:t xml:space="preserve">. Men det vil naturligvis være forbundet med ekstra </w:t>
+      </w:r>
+      <w:proofErr w:type="spellStart"/>
+      <w:r>
+        <w:t>nedetid</w:t>
+      </w:r>
+      <w:proofErr w:type="spellEnd"/>
+      <w:r>
+        <w:t>, før jobbet atter kommer op.</w:t>
+      </w:r>
+    </w:p>
+    <w:p>
+      <w:pPr>
+        <w:pStyle w:val="Overskrift2"/>
+      </w:pPr>
+      <w:bookmarkStart w:id="15" w:name="_Toc329173880"/>
+      <w:r>
+        <w:t>Transaktionsproblematik</w:t>
+      </w:r>
+      <w:bookmarkEnd w:id="15"/>
+    </w:p>
+    <w:p>
+      <w:r>
+        <w:t xml:space="preserve">Kode inspektionen afslørede en fejl med hensyn til håndtering af transaktioner. Fejlen kunne have medført at sporingen af hvilke indgange der var hentet fra </w:t>
+      </w:r>
+      <w:proofErr w:type="spellStart"/>
+      <w:r>
+        <w:t>splunk</w:t>
+      </w:r>
+      <w:proofErr w:type="spellEnd"/>
+      <w:r>
+        <w:t>, ikke blev opdateret korrekt. Så fejlen kunne have medført at handlinger optræder flere gange i Min Log - men altså ikke til tab af data. Fejlrettelsen er verificeret ved kodeinspektion, men er ikke blevet testet.</w:t>
+      </w:r>
+    </w:p>
+    <w:p>
+      <w:pPr>
         <w:pStyle w:val="Overskrift1"/>
       </w:pPr>
-      <w:bookmarkStart w:id="14" w:name="_Toc263424147"/>
-      <w:bookmarkStart w:id="15" w:name="_Toc328727391"/>
+      <w:bookmarkStart w:id="16" w:name="_Toc263424147"/>
+      <w:bookmarkStart w:id="17" w:name="_Toc329173881"/>
       <w:proofErr w:type="spellStart"/>
       <w:r>
         <w:lastRenderedPageBreak/>
         <w:t>Ændringslog</w:t>
       </w:r>
-      <w:bookmarkEnd w:id="14"/>
-      <w:bookmarkEnd w:id="15"/>
+      <w:bookmarkEnd w:id="16"/>
+      <w:bookmarkEnd w:id="17"/>
       <w:proofErr w:type="spellEnd"/>
     </w:p>
     <w:p>
@@ -11401,7 +11708,7 @@
 </file>
 
 <file path=customXml/itemProps1.xml><?xml version="1.0" encoding="utf-8"?>
-<ds:datastoreItem xmlns:ds="http://schemas.openxmlformats.org/officeDocument/2006/customXml" ds:itemID="{B2F241D3-18F6-443B-9029-B410104DF761}">
+<ds:datastoreItem xmlns:ds="http://schemas.openxmlformats.org/officeDocument/2006/customXml" ds:itemID="{19244572-A6D0-431F-B618-CEAAD6355369}">
   <ds:schemaRefs>
     <ds:schemaRef ds:uri="http://schemas.openxmlformats.org/officeDocument/2006/bibliography"/>
   </ds:schemaRefs>

</xml_diff>

<commit_message>
Fixed NSPSUPPORT-127, hvor splunk query er trukket ud i properties fil
</commit_message>
<xml_diff>
--- a/doc/Driftsvejledning.docx
+++ b/doc/Driftsvejledning.docx
@@ -1,6 +1,6 @@
 
 <file path=word/document.xml><?xml version="1.0" encoding="utf-8"?>
-<w:document xmlns:ve="http://schemas.openxmlformats.org/markup-compatibility/2006" xmlns:o="urn:schemas-microsoft-com:office:office" xmlns:r="http://schemas.openxmlformats.org/officeDocument/2006/relationships" xmlns:m="http://schemas.openxmlformats.org/officeDocument/2006/math" xmlns:v="urn:schemas-microsoft-com:vml" xmlns:wp="http://schemas.openxmlformats.org/drawingml/2006/wordprocessingDrawing" xmlns:w10="urn:schemas-microsoft-com:office:word" xmlns:w="http://schemas.openxmlformats.org/wordprocessingml/2006/main" xmlns:wne="http://schemas.microsoft.com/office/word/2006/wordml">
+<w:document xmlns:wpc="http://schemas.microsoft.com/office/word/2010/wordprocessingCanvas" xmlns:mo="http://schemas.microsoft.com/office/mac/office/2008/main" xmlns:mc="http://schemas.openxmlformats.org/markup-compatibility/2006" xmlns:mv="urn:schemas-microsoft-com:mac:vml" xmlns:o="urn:schemas-microsoft-com:office:office" xmlns:r="http://schemas.openxmlformats.org/officeDocument/2006/relationships" xmlns:m="http://schemas.openxmlformats.org/officeDocument/2006/math" xmlns:v="urn:schemas-microsoft-com:vml" xmlns:wp14="http://schemas.microsoft.com/office/word/2010/wordprocessingDrawing" xmlns:wp="http://schemas.openxmlformats.org/drawingml/2006/wordprocessingDrawing" xmlns:w10="urn:schemas-microsoft-com:office:word" xmlns:w="http://schemas.openxmlformats.org/wordprocessingml/2006/main" xmlns:w14="http://schemas.microsoft.com/office/word/2010/wordml" xmlns:wpg="http://schemas.microsoft.com/office/word/2010/wordprocessingGroup" xmlns:wpi="http://schemas.microsoft.com/office/word/2010/wordprocessingInk" xmlns:wne="http://schemas.microsoft.com/office/word/2006/wordml" xmlns:wps="http://schemas.microsoft.com/office/word/2010/wordprocessingShape" mc:Ignorable="w14 wp14">
   <w:body>
     <w:p>
       <w:pPr>
@@ -188,7 +188,7 @@
     </w:p>
     <w:p>
       <w:pPr>
-        <w:pStyle w:val="Titel"/>
+        <w:pStyle w:val="Rubrik"/>
         <w:jc w:val="both"/>
       </w:pPr>
     </w:p>
@@ -228,7 +228,7 @@
       <w:hyperlink w:anchor="_Toc329173869" w:history="1">
         <w:r>
           <w:rPr>
-            <w:rStyle w:val="Hyperlink"/>
+            <w:rStyle w:val="Llink"/>
             <w:noProof/>
           </w:rPr>
           <w:t>1</w:t>
@@ -242,7 +242,7 @@
         </w:r>
         <w:r>
           <w:rPr>
-            <w:rStyle w:val="Hyperlink"/>
+            <w:rStyle w:val="Llink"/>
             <w:noProof/>
           </w:rPr>
           <w:t>Formål</w:t>
@@ -312,7 +312,7 @@
       <w:hyperlink w:anchor="_Toc329173870" w:history="1">
         <w:r>
           <w:rPr>
-            <w:rStyle w:val="Hyperlink"/>
+            <w:rStyle w:val="Llink"/>
             <w:noProof/>
           </w:rPr>
           <w:t>2</w:t>
@@ -326,7 +326,7 @@
         </w:r>
         <w:r>
           <w:rPr>
-            <w:rStyle w:val="Hyperlink"/>
+            <w:rStyle w:val="Llink"/>
             <w:noProof/>
           </w:rPr>
           <w:t>Indeholdte komponenter</w:t>
@@ -396,7 +396,7 @@
       <w:hyperlink w:anchor="_Toc329173871" w:history="1">
         <w:r>
           <w:rPr>
-            <w:rStyle w:val="Hyperlink"/>
+            <w:rStyle w:val="Llink"/>
             <w:noProof/>
           </w:rPr>
           <w:t>2.1</w:t>
@@ -410,7 +410,7 @@
         </w:r>
         <w:r>
           <w:rPr>
-            <w:rStyle w:val="Hyperlink"/>
+            <w:rStyle w:val="Llink"/>
             <w:noProof/>
           </w:rPr>
           <w:t>Splunkjob &amp; Oprydningsjob</w:t>
@@ -480,7 +480,7 @@
       <w:hyperlink w:anchor="_Toc329173872" w:history="1">
         <w:r>
           <w:rPr>
-            <w:rStyle w:val="Hyperlink"/>
+            <w:rStyle w:val="Llink"/>
             <w:noProof/>
           </w:rPr>
           <w:t>2.2</w:t>
@@ -494,7 +494,7 @@
         </w:r>
         <w:r>
           <w:rPr>
-            <w:rStyle w:val="Hyperlink"/>
+            <w:rStyle w:val="Llink"/>
             <w:noProof/>
           </w:rPr>
           <w:t>Webservice</w:t>
@@ -564,7 +564,7 @@
       <w:hyperlink w:anchor="_Toc329173873" w:history="1">
         <w:r>
           <w:rPr>
-            <w:rStyle w:val="Hyperlink"/>
+            <w:rStyle w:val="Llink"/>
             <w:noProof/>
           </w:rPr>
           <w:t>3</w:t>
@@ -578,7 +578,7 @@
         </w:r>
         <w:r>
           <w:rPr>
-            <w:rStyle w:val="Hyperlink"/>
+            <w:rStyle w:val="Llink"/>
             <w:noProof/>
           </w:rPr>
           <w:t>Logning</w:t>
@@ -648,7 +648,7 @@
       <w:hyperlink w:anchor="_Toc329173874" w:history="1">
         <w:r>
           <w:rPr>
-            <w:rStyle w:val="Hyperlink"/>
+            <w:rStyle w:val="Llink"/>
             <w:noProof/>
           </w:rPr>
           <w:t>3.1</w:t>
@@ -662,7 +662,7 @@
         </w:r>
         <w:r>
           <w:rPr>
-            <w:rStyle w:val="Hyperlink"/>
+            <w:rStyle w:val="Llink"/>
             <w:noProof/>
           </w:rPr>
           <w:t>SLA Logning</w:t>
@@ -732,7 +732,7 @@
       <w:hyperlink w:anchor="_Toc329173875" w:history="1">
         <w:r>
           <w:rPr>
-            <w:rStyle w:val="Hyperlink"/>
+            <w:rStyle w:val="Llink"/>
             <w:noProof/>
           </w:rPr>
           <w:t>3.2</w:t>
@@ -746,7 +746,7 @@
         </w:r>
         <w:r>
           <w:rPr>
-            <w:rStyle w:val="Hyperlink"/>
+            <w:rStyle w:val="Llink"/>
             <w:noProof/>
           </w:rPr>
           <w:t>System Logning</w:t>
@@ -816,7 +816,7 @@
       <w:hyperlink w:anchor="_Toc329173876" w:history="1">
         <w:r>
           <w:rPr>
-            <w:rStyle w:val="Hyperlink"/>
+            <w:rStyle w:val="Llink"/>
             <w:noProof/>
           </w:rPr>
           <w:t>4</w:t>
@@ -830,7 +830,7 @@
         </w:r>
         <w:r>
           <w:rPr>
-            <w:rStyle w:val="Hyperlink"/>
+            <w:rStyle w:val="Llink"/>
             <w:noProof/>
           </w:rPr>
           <w:t>Adgangskontrol / Whitelisting</w:t>
@@ -900,7 +900,7 @@
       <w:hyperlink w:anchor="_Toc329173877" w:history="1">
         <w:r>
           <w:rPr>
-            <w:rStyle w:val="Hyperlink"/>
+            <w:rStyle w:val="Llink"/>
             <w:noProof/>
           </w:rPr>
           <w:t>5</w:t>
@@ -914,7 +914,7 @@
         </w:r>
         <w:r>
           <w:rPr>
-            <w:rStyle w:val="Hyperlink"/>
+            <w:rStyle w:val="Llink"/>
             <w:noProof/>
           </w:rPr>
           <w:t>Overvågning</w:t>
@@ -984,7 +984,7 @@
       <w:hyperlink w:anchor="_Toc329173878" w:history="1">
         <w:r>
           <w:rPr>
-            <w:rStyle w:val="Hyperlink"/>
+            <w:rStyle w:val="Llink"/>
             <w:noProof/>
           </w:rPr>
           <w:t>6</w:t>
@@ -998,7 +998,7 @@
         </w:r>
         <w:r>
           <w:rPr>
-            <w:rStyle w:val="Hyperlink"/>
+            <w:rStyle w:val="Llink"/>
             <w:noProof/>
           </w:rPr>
           <w:t>Yderligere informationer</w:t>
@@ -1068,7 +1068,7 @@
       <w:hyperlink w:anchor="_Toc329173879" w:history="1">
         <w:r>
           <w:rPr>
-            <w:rStyle w:val="Hyperlink"/>
+            <w:rStyle w:val="Llink"/>
             <w:noProof/>
           </w:rPr>
           <w:t>6.1</w:t>
@@ -1082,7 +1082,7 @@
         </w:r>
         <w:r>
           <w:rPr>
-            <w:rStyle w:val="Hyperlink"/>
+            <w:rStyle w:val="Llink"/>
             <w:noProof/>
           </w:rPr>
           <w:t>Manglende øvre grænse af antal records.</w:t>
@@ -1152,7 +1152,7 @@
       <w:hyperlink w:anchor="_Toc329173880" w:history="1">
         <w:r>
           <w:rPr>
-            <w:rStyle w:val="Hyperlink"/>
+            <w:rStyle w:val="Llink"/>
             <w:noProof/>
           </w:rPr>
           <w:t>6.2</w:t>
@@ -1166,7 +1166,7 @@
         </w:r>
         <w:r>
           <w:rPr>
-            <w:rStyle w:val="Hyperlink"/>
+            <w:rStyle w:val="Llink"/>
             <w:noProof/>
           </w:rPr>
           <w:t>Transaktionsproblematik</w:t>
@@ -1236,7 +1236,7 @@
       <w:hyperlink w:anchor="_Toc329173881" w:history="1">
         <w:r>
           <w:rPr>
-            <w:rStyle w:val="Hyperlink"/>
+            <w:rStyle w:val="Llink"/>
             <w:noProof/>
           </w:rPr>
           <w:t>7</w:t>
@@ -1250,7 +1250,7 @@
         </w:r>
         <w:r>
           <w:rPr>
-            <w:rStyle w:val="Hyperlink"/>
+            <w:rStyle w:val="Llink"/>
             <w:noProof/>
           </w:rPr>
           <w:t>Ændringslog</w:t>
@@ -1331,11 +1331,11 @@
     <w:p/>
     <w:p>
       <w:r>
-        <w:t xml:space="preserve">Driftsvejledningen skal indeholde information om komponentens version, standard placering af logfiler og konfigurationsfiler, eksterne afhængigheder, og evt. krav til genstart af applikationer hvis komponenten bliver </w:t>
+        <w:t>Driftsvejledningen skal indeholde information om komponentens version, standard placering af logfiler og konfigurationsfiler, eksterne afhængigheder, og evt. krav til genstart af applikationer hvis komponenten bliver ikke-</w:t>
       </w:r>
       <w:proofErr w:type="spellStart"/>
       <w:r>
-        <w:t>ikke-responsiv</w:t>
+        <w:t>responsiv</w:t>
       </w:r>
       <w:proofErr w:type="spellEnd"/>
       <w:r>
@@ -1402,13 +1402,11 @@
       </w:r>
       <w:proofErr w:type="spellEnd"/>
       <w:r>
-        <w:t xml:space="preserve"> på </w:t>
-      </w:r>
-      <w:proofErr w:type="spellStart"/>
-      <w:r>
-        <w:t>hhv</w:t>
-      </w:r>
-      <w:proofErr w:type="spellEnd"/>
+        <w:t xml:space="preserve"> på hhv</w:t>
+      </w:r>
+      <w:r>
+        <w:t>.</w:t>
+      </w:r>
       <w:r>
         <w:t xml:space="preserve"> </w:t>
       </w:r>
@@ -1432,117 +1430,130 @@
       </w:r>
       <w:proofErr w:type="spellEnd"/>
       <w:r>
-        <w:t xml:space="preserve"> &amp; </w:t>
+        <w:t xml:space="preserve"> &amp; Oprydningsjob</w:t>
+      </w:r>
+      <w:bookmarkEnd w:id="3"/>
+    </w:p>
+    <w:p>
+      <w:r>
+        <w:t xml:space="preserve">Disse komponenter skal </w:t>
       </w:r>
       <w:proofErr w:type="spellStart"/>
       <w:r>
-        <w:t>Oprydningsjob</w:t>
-      </w:r>
-      <w:bookmarkEnd w:id="3"/>
+        <w:t>deployes</w:t>
+      </w:r>
+      <w:proofErr w:type="spellEnd"/>
+      <w:r>
+        <w:t xml:space="preserve"> på </w:t>
+      </w:r>
+      <w:proofErr w:type="spellStart"/>
+      <w:r>
+        <w:t>DoDi</w:t>
+      </w:r>
+      <w:proofErr w:type="spellEnd"/>
+      <w:r>
+        <w:t xml:space="preserve"> platformen</w:t>
+      </w:r>
+    </w:p>
+    <w:p/>
+    <w:p>
+      <w:r>
+        <w:t>Binære fil:</w:t>
+      </w:r>
+      <w:r>
+        <w:t xml:space="preserve"> </w:t>
+      </w:r>
+      <w:proofErr w:type="spellStart"/>
+      <w:r>
+        <w:t>minlog-</w:t>
+      </w:r>
+      <w:r>
+        <w:t>export</w:t>
+      </w:r>
+      <w:r>
+        <w:t>.war</w:t>
+      </w:r>
       <w:proofErr w:type="spellEnd"/>
     </w:p>
     <w:p>
       <w:r>
-        <w:t xml:space="preserve">Disse komponenter skal </w:t>
+        <w:t>Overvågnings URL:</w:t>
+      </w:r>
+      <w:r>
+        <w:t xml:space="preserve"> &lt;</w:t>
       </w:r>
       <w:proofErr w:type="spellStart"/>
       <w:r>
+        <w:t>context-root</w:t>
+      </w:r>
+      <w:proofErr w:type="spellEnd"/>
+      <w:r>
+        <w:t>&gt;/</w:t>
+      </w:r>
+      <w:proofErr w:type="spellStart"/>
+      <w:r>
+        <w:t>checkall.jsp</w:t>
+      </w:r>
+      <w:proofErr w:type="spellEnd"/>
+    </w:p>
+    <w:p>
+      <w:pPr>
+        <w:pStyle w:val="Overskrift2"/>
+      </w:pPr>
+      <w:bookmarkStart w:id="4" w:name="_Toc329173872"/>
+      <w:r>
+        <w:t>Webservice</w:t>
+      </w:r>
+      <w:bookmarkEnd w:id="4"/>
+    </w:p>
+    <w:p>
+      <w:r>
+        <w:t xml:space="preserve">Denne komponent skal </w:t>
+      </w:r>
+      <w:proofErr w:type="spellStart"/>
+      <w:r>
         <w:t>deployes</w:t>
       </w:r>
       <w:proofErr w:type="spellEnd"/>
       <w:r>
-        <w:t xml:space="preserve"> på </w:t>
-      </w:r>
-      <w:proofErr w:type="spellStart"/>
-      <w:r>
-        <w:t>DoDi</w:t>
-      </w:r>
-      <w:proofErr w:type="spellEnd"/>
-      <w:r>
-        <w:t xml:space="preserve"> platformen</w:t>
+        <w:t xml:space="preserve"> på NSP platformen</w:t>
       </w:r>
     </w:p>
     <w:p/>
     <w:p>
-      <w:proofErr w:type="gramStart"/>
-      <w:r>
-        <w:t>Binære</w:t>
-      </w:r>
-      <w:proofErr w:type="gramEnd"/>
-      <w:r>
-        <w:t xml:space="preserve"> fil:</w:t>
+      <w:r>
+        <w:t>Binære fil:</w:t>
       </w:r>
       <w:r>
         <w:t xml:space="preserve"> </w:t>
       </w:r>
       <w:proofErr w:type="spellStart"/>
       <w:r>
-        <w:t>minlog-ws.war</w:t>
+        <w:t>minlog-</w:t>
+      </w:r>
+      <w:r>
+        <w:t>ws</w:t>
+      </w:r>
+      <w:r>
+        <w:t>.war</w:t>
       </w:r>
       <w:proofErr w:type="spellEnd"/>
     </w:p>
     <w:p>
       <w:r>
-        <w:t>Overvågnings URL:</w:t>
-      </w:r>
-      <w:r>
-        <w:t xml:space="preserve"> &lt;</w:t>
+        <w:t>Overvågnings URL: &lt;</w:t>
       </w:r>
       <w:proofErr w:type="spellStart"/>
       <w:r>
-        <w:t>context-root&gt;/checkall.jsp</w:t>
+        <w:t>context-root</w:t>
       </w:r>
       <w:proofErr w:type="spellEnd"/>
-    </w:p>
-    <w:p>
-      <w:pPr>
-        <w:pStyle w:val="Overskrift2"/>
-      </w:pPr>
-      <w:bookmarkStart w:id="4" w:name="_Toc329173872"/>
-      <w:r>
-        <w:t>Webservice</w:t>
-      </w:r>
-      <w:bookmarkEnd w:id="4"/>
-    </w:p>
-    <w:p>
-      <w:r>
-        <w:t xml:space="preserve">Denne komponent skal </w:t>
+      <w:r>
+        <w:t>&gt;/</w:t>
       </w:r>
       <w:proofErr w:type="spellStart"/>
       <w:r>
-        <w:t>deployes</w:t>
-      </w:r>
-      <w:proofErr w:type="spellEnd"/>
-      <w:r>
-        <w:t xml:space="preserve"> på NSP platformen</w:t>
-      </w:r>
-    </w:p>
-    <w:p/>
-    <w:p>
-      <w:proofErr w:type="gramStart"/>
-      <w:r>
-        <w:t>Binære</w:t>
-      </w:r>
-      <w:proofErr w:type="gramEnd"/>
-      <w:r>
-        <w:t xml:space="preserve"> fil:</w:t>
-      </w:r>
-      <w:r>
-        <w:t xml:space="preserve"> </w:t>
-      </w:r>
-      <w:proofErr w:type="spellStart"/>
-      <w:r>
-        <w:t>minlog-export.war</w:t>
-      </w:r>
-      <w:proofErr w:type="spellEnd"/>
-    </w:p>
-    <w:p>
-      <w:r>
-        <w:t>Overvågnings URL: &lt;</w:t>
-      </w:r>
-      <w:proofErr w:type="spellStart"/>
-      <w:r>
-        <w:t>context-root&gt;/checkall.jsp</w:t>
+        <w:t>checkall.jsp</w:t>
       </w:r>
       <w:proofErr w:type="spellEnd"/>
     </w:p>
@@ -1550,7 +1561,7 @@
     <w:p/>
     <w:p>
       <w:pPr>
-        <w:pStyle w:val="NormalWeb"/>
+        <w:pStyle w:val="Normalweb"/>
       </w:pPr>
     </w:p>
     <w:p>
@@ -1578,11 +1589,11 @@
     </w:p>
     <w:p>
       <w:r>
-        <w:t xml:space="preserve">Til SLA logning anvendes </w:t>
+        <w:t>Til SLA logning anvendes NSP-</w:t>
       </w:r>
       <w:proofErr w:type="spellStart"/>
       <w:r>
-        <w:t>NSP-Util</w:t>
+        <w:t>Util</w:t>
       </w:r>
       <w:proofErr w:type="spellEnd"/>
       <w:r>
@@ -1599,7 +1610,7 @@
       <w:proofErr w:type="spellStart"/>
       <w:r>
         <w:rPr>
-          <w:rStyle w:val="Fremhv"/>
+          <w:rStyle w:val="Fremhvning"/>
         </w:rPr>
         <w:t>nspslalog-minlog.properties</w:t>
       </w:r>
@@ -1618,20 +1629,20 @@
       <w:proofErr w:type="spellStart"/>
       <w:r>
         <w:rPr>
-          <w:rStyle w:val="Fremhv"/>
+          <w:rStyle w:val="Fremhvning"/>
         </w:rPr>
         <w:t>conf</w:t>
       </w:r>
       <w:proofErr w:type="spellEnd"/>
       <w:r>
         <w:rPr>
-          <w:rStyle w:val="Fremhv"/>
+          <w:rStyle w:val="Fremhvning"/>
         </w:rPr>
         <w:t xml:space="preserve"> </w:t>
       </w:r>
       <w:r>
         <w:rPr>
-          <w:rStyle w:val="Fremhv"/>
+          <w:rStyle w:val="Fremhvning"/>
           <w:i w:val="0"/>
         </w:rPr>
         <w:t>folderen</w:t>
@@ -1658,7 +1669,7 @@
       </w:r>
       <w:r>
         <w:rPr>
-          <w:rStyle w:val="Fremhv"/>
+          <w:rStyle w:val="Fremhvning"/>
         </w:rPr>
         <w:t>log4j-minlog.xml</w:t>
       </w:r>
@@ -1667,7 +1678,7 @@
       </w:r>
       <w:r>
         <w:rPr>
-          <w:rStyle w:val="Fremhv"/>
+          <w:rStyle w:val="Fremhvning"/>
         </w:rPr>
         <w:t>log4j.dtd,</w:t>
       </w:r>
@@ -1685,7 +1696,7 @@
       <w:proofErr w:type="spellStart"/>
       <w:r>
         <w:rPr>
-          <w:rStyle w:val="Fremhv"/>
+          <w:rStyle w:val="Fremhvning"/>
         </w:rPr>
         <w:t>conf</w:t>
       </w:r>
@@ -1726,15 +1737,7 @@
     <w:p/>
     <w:p>
       <w:r>
-        <w:t>For at give en ny bruger adgang, kan man anvende følgende SQL statement. Værdien ’</w:t>
-      </w:r>
-      <w:proofErr w:type="gramStart"/>
-      <w:r>
-        <w:t>12345678</w:t>
-      </w:r>
-      <w:proofErr w:type="gramEnd"/>
-      <w:r>
-        <w:t>’ skal erstattes med det faktiske CVR nummer</w:t>
+        <w:t>For at give en ny bruger adgang, kan man anvende følgende SQL statement. Værdien ’12345678’ skal erstattes med det faktiske CVR nummer</w:t>
       </w:r>
     </w:p>
     <w:p>
@@ -1764,23 +1767,7 @@
           <w:rStyle w:val="s"/>
           <w:rFonts w:ascii="Courier New" w:hAnsi="Courier New" w:cs="Courier New"/>
         </w:rPr>
-        <w:t xml:space="preserve">INTO </w:t>
-      </w:r>
-      <w:proofErr w:type="spellStart"/>
-      <w:r>
-        <w:rPr>
-          <w:rStyle w:val="s"/>
-          <w:rFonts w:ascii="Courier New" w:hAnsi="Courier New" w:cs="Courier New"/>
-        </w:rPr>
-        <w:t>whitelist</w:t>
-      </w:r>
-      <w:proofErr w:type="spellEnd"/>
-      <w:r>
-        <w:rPr>
-          <w:rStyle w:val="s"/>
-          <w:rFonts w:ascii="Courier New" w:hAnsi="Courier New" w:cs="Courier New"/>
-        </w:rPr>
-        <w:t xml:space="preserve"> </w:t>
+        <w:t xml:space="preserve">INTO whitelist </w:t>
       </w:r>
       <w:r>
         <w:rPr>
@@ -1891,75 +1878,91 @@
       </w:r>
       <w:r>
         <w:rPr>
-          <w:rStyle w:val="Fremhv"/>
+          <w:rStyle w:val="Fremhvning"/>
         </w:rPr>
         <w:t>/</w:t>
       </w:r>
       <w:proofErr w:type="spellStart"/>
       <w:r>
         <w:rPr>
-          <w:rStyle w:val="Fremhv"/>
+          <w:rStyle w:val="Fremhvning"/>
         </w:rPr>
-        <w:t>jsp/checkall.jsp</w:t>
+        <w:t>jsp</w:t>
       </w:r>
       <w:proofErr w:type="spellEnd"/>
       <w:r>
+        <w:rPr>
+          <w:rStyle w:val="Fremhvning"/>
+        </w:rPr>
+        <w:t>/</w:t>
+      </w:r>
+      <w:proofErr w:type="spellStart"/>
+      <w:r>
+        <w:rPr>
+          <w:rStyle w:val="Fremhvning"/>
+        </w:rPr>
+        <w:t>checkall.jsp</w:t>
+      </w:r>
+      <w:proofErr w:type="spellEnd"/>
+      <w:r>
         <w:t xml:space="preserve">, som tjekker interne afhængigheder. Hvis der returneres andet end http status </w:t>
       </w:r>
       <w:r>
         <w:rPr>
-          <w:rStyle w:val="Fremhv"/>
+          <w:rStyle w:val="Fremhvning"/>
         </w:rPr>
         <w:t>200</w:t>
       </w:r>
       <w:r>
         <w:t>, betyder det at applikationen ikke virker som den skal.</w:t>
       </w:r>
-    </w:p>
-    <w:p>
-      <w:pPr>
-        <w:pStyle w:val="Overskrift1"/>
-      </w:pPr>
-      <w:bookmarkStart w:id="13" w:name="_Toc329173878"/>
-      <w:r>
-        <w:lastRenderedPageBreak/>
-        <w:t>Yderligere informationer</w:t>
-      </w:r>
+      <w:bookmarkStart w:id="13" w:name="_GoBack"/>
       <w:bookmarkEnd w:id="13"/>
     </w:p>
     <w:p>
-      <w:r>
-        <w:t xml:space="preserve">Dokumentet ’Installationsvejledning’ indeholder en lang række oplysninger der er relevante i forbindelse med både installation og drift af </w:t>
-      </w:r>
-      <w:proofErr w:type="spellStart"/>
-      <w:r>
-        <w:t>kompontenen</w:t>
-      </w:r>
-      <w:proofErr w:type="spellEnd"/>
-      <w:r>
-        <w:t>.</w:t>
-      </w:r>
-    </w:p>
-    <w:p>
-      <w:pPr>
-        <w:pStyle w:val="Overskrift2"/>
-      </w:pPr>
-      <w:bookmarkStart w:id="14" w:name="_Toc329173879"/>
-      <w:r>
-        <w:t xml:space="preserve">Manglende øvre grænse af antal </w:t>
-      </w:r>
-      <w:proofErr w:type="spellStart"/>
-      <w:r>
-        <w:t>records</w:t>
-      </w:r>
-      <w:proofErr w:type="spellEnd"/>
-      <w:r>
-        <w:t>.</w:t>
+      <w:pPr>
+        <w:pStyle w:val="Overskrift1"/>
+      </w:pPr>
+      <w:bookmarkStart w:id="14" w:name="_Toc329173878"/>
+      <w:r>
+        <w:lastRenderedPageBreak/>
+        <w:t>Yderligere informationer</w:t>
       </w:r>
       <w:bookmarkEnd w:id="14"/>
     </w:p>
     <w:p>
       <w:r>
+        <w:t xml:space="preserve">Dokumentet ’Installationsvejledning’ indeholder en lang række oplysninger der er relevante i forbindelse med både installation og drift af </w:t>
+      </w:r>
+      <w:proofErr w:type="spellStart"/>
+      <w:r>
+        <w:t>kompontenen</w:t>
+      </w:r>
+      <w:proofErr w:type="spellEnd"/>
+      <w:r>
+        <w:t>.</w:t>
+      </w:r>
+    </w:p>
+    <w:p>
+      <w:pPr>
+        <w:pStyle w:val="Overskrift2"/>
+      </w:pPr>
+      <w:bookmarkStart w:id="15" w:name="_Toc329173879"/>
+      <w:r>
+        <w:t xml:space="preserve">Manglende øvre grænse af antal </w:t>
+      </w:r>
+      <w:proofErr w:type="spellStart"/>
+      <w:r>
+        <w:t>records</w:t>
+      </w:r>
+      <w:proofErr w:type="spellEnd"/>
+      <w:r>
+        <w:t>.</w:t>
+      </w:r>
+      <w:bookmarkEnd w:id="15"/>
+    </w:p>
+    <w:p>
+      <w:r>
         <w:t xml:space="preserve">Udtrækket fra </w:t>
       </w:r>
       <w:proofErr w:type="spellStart"/>
@@ -1988,11 +1991,11 @@
       </w:r>
       <w:proofErr w:type="spellStart"/>
       <w:r>
-        <w:t>splunk-udtrækket</w:t>
+        <w:t>splunk</w:t>
       </w:r>
       <w:proofErr w:type="spellEnd"/>
       <w:r>
-        <w:t xml:space="preserve"> er nede i en periode, så antallet af </w:t>
+        <w:t xml:space="preserve">-udtrækket er nede i en periode, så antallet af </w:t>
       </w:r>
       <w:proofErr w:type="spellStart"/>
       <w:r>
@@ -2046,26 +2049,18 @@
       </w:r>
       <w:proofErr w:type="spellEnd"/>
       <w:r>
-        <w:t xml:space="preserve">. Men det vil naturligvis være forbundet med ekstra </w:t>
-      </w:r>
-      <w:proofErr w:type="spellStart"/>
-      <w:r>
-        <w:t>nedetid</w:t>
-      </w:r>
-      <w:proofErr w:type="spellEnd"/>
-      <w:r>
-        <w:t>, før jobbet atter kommer op.</w:t>
+        <w:t>. Men det vil naturligvis være forbundet med ekstra nedetid, før jobbet atter kommer op.</w:t>
       </w:r>
     </w:p>
     <w:p>
       <w:pPr>
         <w:pStyle w:val="Overskrift2"/>
       </w:pPr>
-      <w:bookmarkStart w:id="15" w:name="_Toc329173880"/>
+      <w:bookmarkStart w:id="16" w:name="_Toc329173880"/>
       <w:r>
         <w:t>Transaktionsproblematik</w:t>
       </w:r>
-      <w:bookmarkEnd w:id="15"/>
+      <w:bookmarkEnd w:id="16"/>
     </w:p>
     <w:p>
       <w:r>
@@ -2084,16 +2079,14 @@
       <w:pPr>
         <w:pStyle w:val="Overskrift1"/>
       </w:pPr>
-      <w:bookmarkStart w:id="16" w:name="_Toc263424147"/>
-      <w:bookmarkStart w:id="17" w:name="_Toc329173881"/>
-      <w:proofErr w:type="spellStart"/>
+      <w:bookmarkStart w:id="17" w:name="_Toc263424147"/>
+      <w:bookmarkStart w:id="18" w:name="_Toc329173881"/>
       <w:r>
         <w:lastRenderedPageBreak/>
         <w:t>Ændringslog</w:t>
       </w:r>
-      <w:bookmarkEnd w:id="16"/>
       <w:bookmarkEnd w:id="17"/>
-      <w:proofErr w:type="spellEnd"/>
+      <w:bookmarkEnd w:id="18"/>
     </w:p>
     <w:p>
       <w:pPr>
@@ -2108,7 +2101,7 @@
         <w:tblW w:w="8124" w:type="dxa"/>
         <w:tblInd w:w="108" w:type="dxa"/>
         <w:tblLayout w:type="fixed"/>
-        <w:tblLook w:val="0000"/>
+        <w:tblLook w:val="0000" w:firstRow="0" w:lastRow="0" w:firstColumn="0" w:lastColumn="0" w:noHBand="0" w:noVBand="0"/>
       </w:tblPr>
       <w:tblGrid>
         <w:gridCol w:w="1178"/>
@@ -2342,7 +2335,6 @@
                 <w:lang w:val="da-DK"/>
               </w:rPr>
             </w:pPr>
-            <w:proofErr w:type="gramStart"/>
             <w:r>
               <w:rPr>
                 <w:rFonts w:ascii="Arial" w:hAnsi="Arial" w:cs="Arial"/>
@@ -2370,7 +2362,6 @@
               </w:rPr>
               <w:t>1</w:t>
             </w:r>
-            <w:proofErr w:type="gramEnd"/>
           </w:p>
         </w:tc>
         <w:tc>
@@ -2547,6 +2538,204 @@
           </w:p>
         </w:tc>
       </w:tr>
+      <w:tr>
+        <w:trPr>
+          <w:cantSplit/>
+          <w:trHeight w:val="480"/>
+        </w:trPr>
+        <w:tc>
+          <w:tcPr>
+            <w:tcW w:w="1178" w:type="dxa"/>
+            <w:tcBorders>
+              <w:top w:val="single" w:sz="8" w:space="0" w:color="000000"/>
+              <w:left w:val="single" w:sz="8" w:space="0" w:color="000000"/>
+              <w:bottom w:val="single" w:sz="8" w:space="0" w:color="000000"/>
+              <w:right w:val="single" w:sz="8" w:space="0" w:color="000000"/>
+            </w:tcBorders>
+            <w:shd w:val="clear" w:color="auto" w:fill="FFFFFF"/>
+            <w:tcMar>
+              <w:top w:w="0" w:type="dxa"/>
+              <w:left w:w="0" w:type="dxa"/>
+              <w:bottom w:w="0" w:type="dxa"/>
+              <w:right w:w="0" w:type="dxa"/>
+            </w:tcMar>
+          </w:tcPr>
+          <w:p>
+            <w:pPr>
+              <w:pStyle w:val="BodyA"/>
+              <w:tabs>
+                <w:tab w:val="left" w:pos="709"/>
+                <w:tab w:val="left" w:pos="1417"/>
+                <w:tab w:val="left" w:pos="2126"/>
+                <w:tab w:val="left" w:pos="2835"/>
+              </w:tabs>
+              <w:rPr>
+                <w:rFonts w:ascii="Arial" w:hAnsi="Arial" w:cs="Arial"/>
+                <w:sz w:val="22"/>
+                <w:szCs w:val="22"/>
+                <w:lang w:val="da-DK"/>
+              </w:rPr>
+            </w:pPr>
+            <w:r>
+              <w:rPr>
+                <w:rFonts w:ascii="Arial" w:hAnsi="Arial" w:cs="Arial"/>
+                <w:sz w:val="22"/>
+                <w:szCs w:val="22"/>
+                <w:lang w:val="da-DK"/>
+              </w:rPr>
+              <w:t>1.2</w:t>
+            </w:r>
+          </w:p>
+        </w:tc>
+        <w:tc>
+          <w:tcPr>
+            <w:tcW w:w="1570" w:type="dxa"/>
+            <w:tcBorders>
+              <w:top w:val="single" w:sz="8" w:space="0" w:color="000000"/>
+              <w:left w:val="single" w:sz="8" w:space="0" w:color="000000"/>
+              <w:bottom w:val="single" w:sz="8" w:space="0" w:color="000000"/>
+              <w:right w:val="single" w:sz="8" w:space="0" w:color="000000"/>
+            </w:tcBorders>
+            <w:shd w:val="clear" w:color="auto" w:fill="FFFFFF"/>
+            <w:tcMar>
+              <w:top w:w="0" w:type="dxa"/>
+              <w:left w:w="0" w:type="dxa"/>
+              <w:bottom w:w="0" w:type="dxa"/>
+              <w:right w:w="0" w:type="dxa"/>
+            </w:tcMar>
+          </w:tcPr>
+          <w:p>
+            <w:pPr>
+              <w:pStyle w:val="BodyA"/>
+              <w:tabs>
+                <w:tab w:val="left" w:pos="709"/>
+                <w:tab w:val="left" w:pos="1417"/>
+                <w:tab w:val="left" w:pos="2126"/>
+                <w:tab w:val="left" w:pos="2835"/>
+              </w:tabs>
+              <w:rPr>
+                <w:rFonts w:ascii="Arial" w:hAnsi="Arial" w:cs="Arial"/>
+                <w:sz w:val="22"/>
+                <w:szCs w:val="22"/>
+                <w:lang w:val="da-DK"/>
+              </w:rPr>
+            </w:pPr>
+            <w:r>
+              <w:rPr>
+                <w:rFonts w:ascii="Arial" w:hAnsi="Arial" w:cs="Arial"/>
+                <w:sz w:val="22"/>
+                <w:szCs w:val="22"/>
+                <w:lang w:val="da-DK"/>
+              </w:rPr>
+              <w:t>2012-11-22</w:t>
+            </w:r>
+          </w:p>
+        </w:tc>
+        <w:tc>
+          <w:tcPr>
+            <w:tcW w:w="3958" w:type="dxa"/>
+            <w:tcBorders>
+              <w:top w:val="single" w:sz="8" w:space="0" w:color="000000"/>
+              <w:left w:val="single" w:sz="8" w:space="0" w:color="000000"/>
+              <w:bottom w:val="single" w:sz="8" w:space="0" w:color="000000"/>
+              <w:right w:val="single" w:sz="8" w:space="0" w:color="000000"/>
+            </w:tcBorders>
+            <w:shd w:val="clear" w:color="auto" w:fill="FFFFFF"/>
+            <w:tcMar>
+              <w:top w:w="0" w:type="dxa"/>
+              <w:left w:w="0" w:type="dxa"/>
+              <w:bottom w:w="0" w:type="dxa"/>
+              <w:right w:w="0" w:type="dxa"/>
+            </w:tcMar>
+          </w:tcPr>
+          <w:p>
+            <w:pPr>
+              <w:pStyle w:val="BodyA"/>
+              <w:tabs>
+                <w:tab w:val="left" w:pos="709"/>
+                <w:tab w:val="left" w:pos="1417"/>
+                <w:tab w:val="left" w:pos="2126"/>
+                <w:tab w:val="left" w:pos="2835"/>
+              </w:tabs>
+              <w:rPr>
+                <w:rFonts w:ascii="Arial" w:hAnsi="Arial" w:cs="Arial"/>
+                <w:sz w:val="22"/>
+                <w:szCs w:val="22"/>
+                <w:lang w:val="da-DK"/>
+              </w:rPr>
+            </w:pPr>
+            <w:proofErr w:type="spellStart"/>
+            <w:r>
+              <w:rPr>
+                <w:rFonts w:ascii="Arial" w:hAnsi="Arial" w:cs="Arial"/>
+                <w:sz w:val="22"/>
+                <w:szCs w:val="22"/>
+                <w:lang w:val="da-DK"/>
+              </w:rPr>
+              <w:t>Fixed</w:t>
+            </w:r>
+            <w:proofErr w:type="spellEnd"/>
+            <w:r>
+              <w:rPr>
+                <w:rFonts w:ascii="Arial" w:hAnsi="Arial" w:cs="Arial"/>
+                <w:sz w:val="22"/>
+                <w:szCs w:val="22"/>
+                <w:lang w:val="da-DK"/>
+              </w:rPr>
+              <w:t xml:space="preserve"> mindre </w:t>
+            </w:r>
+            <w:proofErr w:type="spellStart"/>
+            <w:r>
+              <w:rPr>
+                <w:rFonts w:ascii="Arial" w:hAnsi="Arial" w:cs="Arial"/>
+                <w:sz w:val="22"/>
+                <w:szCs w:val="22"/>
+                <w:lang w:val="da-DK"/>
+              </w:rPr>
+              <w:t>typo</w:t>
+            </w:r>
+            <w:proofErr w:type="spellEnd"/>
+          </w:p>
+        </w:tc>
+        <w:tc>
+          <w:tcPr>
+            <w:tcW w:w="1418" w:type="dxa"/>
+            <w:tcBorders>
+              <w:top w:val="single" w:sz="8" w:space="0" w:color="000000"/>
+              <w:left w:val="single" w:sz="8" w:space="0" w:color="000000"/>
+              <w:bottom w:val="single" w:sz="8" w:space="0" w:color="000000"/>
+              <w:right w:val="single" w:sz="8" w:space="0" w:color="000000"/>
+            </w:tcBorders>
+            <w:shd w:val="clear" w:color="auto" w:fill="FFFFFF"/>
+          </w:tcPr>
+          <w:p>
+            <w:pPr>
+              <w:pStyle w:val="BodyA"/>
+              <w:tabs>
+                <w:tab w:val="left" w:pos="709"/>
+                <w:tab w:val="left" w:pos="1417"/>
+                <w:tab w:val="left" w:pos="2126"/>
+                <w:tab w:val="left" w:pos="2835"/>
+              </w:tabs>
+              <w:rPr>
+                <w:rFonts w:ascii="Arial" w:hAnsi="Arial" w:cs="Arial"/>
+                <w:sz w:val="22"/>
+                <w:szCs w:val="22"/>
+                <w:lang w:val="da-DK"/>
+              </w:rPr>
+            </w:pPr>
+            <w:r>
+              <w:rPr>
+                <w:rFonts w:ascii="Arial" w:hAnsi="Arial" w:cs="Arial"/>
+                <w:sz w:val="22"/>
+                <w:szCs w:val="22"/>
+                <w:lang w:val="da-DK"/>
+              </w:rPr>
+              <w:t>Trifork</w:t>
+            </w:r>
+          </w:p>
+        </w:tc>
+      </w:tr>
     </w:tbl>
     <w:p>
       <w:pPr>
@@ -2569,9 +2758,9 @@
     </w:p>
     <w:p/>
     <w:sectPr>
-      <w:footerReference w:type="default" r:id="rId8"/>
-      <w:headerReference w:type="first" r:id="rId9"/>
-      <w:footerReference w:type="first" r:id="rId10"/>
+      <w:footerReference w:type="default" r:id="rId9"/>
+      <w:headerReference w:type="first" r:id="rId10"/>
+      <w:footerReference w:type="first" r:id="rId11"/>
       <w:pgSz w:w="11900" w:h="16840"/>
       <w:pgMar w:top="1440" w:right="1800" w:bottom="1440" w:left="1800" w:header="720" w:footer="720" w:gutter="0"/>
       <w:cols w:space="720"/>
@@ -2582,7 +2771,7 @@
 </file>
 
 <file path=word/endnotes.xml><?xml version="1.0" encoding="utf-8"?>
-<w:endnotes xmlns:ve="http://schemas.openxmlformats.org/markup-compatibility/2006" xmlns:o="urn:schemas-microsoft-com:office:office" xmlns:r="http://schemas.openxmlformats.org/officeDocument/2006/relationships" xmlns:m="http://schemas.openxmlformats.org/officeDocument/2006/math" xmlns:v="urn:schemas-microsoft-com:vml" xmlns:wp="http://schemas.openxmlformats.org/drawingml/2006/wordprocessingDrawing" xmlns:w10="urn:schemas-microsoft-com:office:word" xmlns:w="http://schemas.openxmlformats.org/wordprocessingml/2006/main" xmlns:wne="http://schemas.microsoft.com/office/word/2006/wordml">
+<w:endnotes xmlns:wpc="http://schemas.microsoft.com/office/word/2010/wordprocessingCanvas" xmlns:mo="http://schemas.microsoft.com/office/mac/office/2008/main" xmlns:mc="http://schemas.openxmlformats.org/markup-compatibility/2006" xmlns:mv="urn:schemas-microsoft-com:mac:vml" xmlns:o="urn:schemas-microsoft-com:office:office" xmlns:r="http://schemas.openxmlformats.org/officeDocument/2006/relationships" xmlns:m="http://schemas.openxmlformats.org/officeDocument/2006/math" xmlns:v="urn:schemas-microsoft-com:vml" xmlns:wp14="http://schemas.microsoft.com/office/word/2010/wordprocessingDrawing" xmlns:wp="http://schemas.openxmlformats.org/drawingml/2006/wordprocessingDrawing" xmlns:w10="urn:schemas-microsoft-com:office:word" xmlns:w="http://schemas.openxmlformats.org/wordprocessingml/2006/main" xmlns:w14="http://schemas.microsoft.com/office/word/2010/wordml" xmlns:wpg="http://schemas.microsoft.com/office/word/2010/wordprocessingGroup" xmlns:wpi="http://schemas.microsoft.com/office/word/2010/wordprocessingInk" xmlns:wne="http://schemas.microsoft.com/office/word/2006/wordml" xmlns:wps="http://schemas.microsoft.com/office/word/2010/wordprocessingShape" mc:Ignorable="w14 wp14">
   <w:endnote w:type="separator" w:id="-1">
     <w:p>
       <w:pPr>
@@ -2607,7 +2796,7 @@
 </file>
 
 <file path=word/footer1.xml><?xml version="1.0" encoding="utf-8"?>
-<w:ftr xmlns:ve="http://schemas.openxmlformats.org/markup-compatibility/2006" xmlns:o="urn:schemas-microsoft-com:office:office" xmlns:r="http://schemas.openxmlformats.org/officeDocument/2006/relationships" xmlns:m="http://schemas.openxmlformats.org/officeDocument/2006/math" xmlns:v="urn:schemas-microsoft-com:vml" xmlns:wp="http://schemas.openxmlformats.org/drawingml/2006/wordprocessingDrawing" xmlns:w10="urn:schemas-microsoft-com:office:word" xmlns:w="http://schemas.openxmlformats.org/wordprocessingml/2006/main" xmlns:wne="http://schemas.microsoft.com/office/word/2006/wordml">
+<w:ftr xmlns:wpc="http://schemas.microsoft.com/office/word/2010/wordprocessingCanvas" xmlns:mo="http://schemas.microsoft.com/office/mac/office/2008/main" xmlns:mc="http://schemas.openxmlformats.org/markup-compatibility/2006" xmlns:mv="urn:schemas-microsoft-com:mac:vml" xmlns:o="urn:schemas-microsoft-com:office:office" xmlns:r="http://schemas.openxmlformats.org/officeDocument/2006/relationships" xmlns:m="http://schemas.openxmlformats.org/officeDocument/2006/math" xmlns:v="urn:schemas-microsoft-com:vml" xmlns:wp14="http://schemas.microsoft.com/office/word/2010/wordprocessingDrawing" xmlns:wp="http://schemas.openxmlformats.org/drawingml/2006/wordprocessingDrawing" xmlns:w10="urn:schemas-microsoft-com:office:word" xmlns:w="http://schemas.openxmlformats.org/wordprocessingml/2006/main" xmlns:w14="http://schemas.microsoft.com/office/word/2010/wordml" xmlns:wpg="http://schemas.microsoft.com/office/word/2010/wordprocessingGroup" xmlns:wpi="http://schemas.microsoft.com/office/word/2010/wordprocessingInk" xmlns:wne="http://schemas.microsoft.com/office/word/2006/wordml" xmlns:wps="http://schemas.microsoft.com/office/word/2010/wordprocessingShape" mc:Ignorable="w14 wp14">
   <w:p>
     <w:pPr>
       <w:jc w:val="right"/>
@@ -2644,7 +2833,7 @@
         <w:rStyle w:val="Sidetal1"/>
         <w:noProof/>
       </w:rPr>
-      <w:t>2</w:t>
+      <w:t>7</w:t>
     </w:r>
     <w:r>
       <w:rPr>
@@ -2695,7 +2884,7 @@
 </file>
 
 <file path=word/footer2.xml><?xml version="1.0" encoding="utf-8"?>
-<w:ftr xmlns:ve="http://schemas.openxmlformats.org/markup-compatibility/2006" xmlns:o="urn:schemas-microsoft-com:office:office" xmlns:r="http://schemas.openxmlformats.org/officeDocument/2006/relationships" xmlns:m="http://schemas.openxmlformats.org/officeDocument/2006/math" xmlns:v="urn:schemas-microsoft-com:vml" xmlns:wp="http://schemas.openxmlformats.org/drawingml/2006/wordprocessingDrawing" xmlns:w10="urn:schemas-microsoft-com:office:word" xmlns:w="http://schemas.openxmlformats.org/wordprocessingml/2006/main" xmlns:wne="http://schemas.microsoft.com/office/word/2006/wordml">
+<w:ftr xmlns:wpc="http://schemas.microsoft.com/office/word/2010/wordprocessingCanvas" xmlns:mo="http://schemas.microsoft.com/office/mac/office/2008/main" xmlns:mc="http://schemas.openxmlformats.org/markup-compatibility/2006" xmlns:mv="urn:schemas-microsoft-com:mac:vml" xmlns:o="urn:schemas-microsoft-com:office:office" xmlns:r="http://schemas.openxmlformats.org/officeDocument/2006/relationships" xmlns:m="http://schemas.openxmlformats.org/officeDocument/2006/math" xmlns:v="urn:schemas-microsoft-com:vml" xmlns:wp14="http://schemas.microsoft.com/office/word/2010/wordprocessingDrawing" xmlns:wp="http://schemas.openxmlformats.org/drawingml/2006/wordprocessingDrawing" xmlns:w10="urn:schemas-microsoft-com:office:word" xmlns:w="http://schemas.openxmlformats.org/wordprocessingml/2006/main" xmlns:w14="http://schemas.microsoft.com/office/word/2010/wordml" xmlns:wpg="http://schemas.microsoft.com/office/word/2010/wordprocessingGroup" xmlns:wpi="http://schemas.microsoft.com/office/word/2010/wordprocessingInk" xmlns:wne="http://schemas.microsoft.com/office/word/2006/wordml" xmlns:wps="http://schemas.microsoft.com/office/word/2010/wordprocessingShape" mc:Ignorable="w14 wp14">
   <w:p>
     <w:pPr>
       <w:jc w:val="right"/>
@@ -2703,32 +2892,58 @@
     <w:r>
       <w:t xml:space="preserve">Side </w:t>
     </w:r>
-    <w:fldSimple w:instr=" PAGE ">
-      <w:r>
-        <w:rPr>
-          <w:noProof/>
-        </w:rPr>
-        <w:t>1</w:t>
-      </w:r>
-    </w:fldSimple>
+    <w:r>
+      <w:fldChar w:fldCharType="begin"/>
+    </w:r>
+    <w:r>
+      <w:instrText xml:space="preserve"> PAGE </w:instrText>
+    </w:r>
+    <w:r>
+      <w:fldChar w:fldCharType="separate"/>
+    </w:r>
+    <w:r>
+      <w:rPr>
+        <w:noProof/>
+      </w:rPr>
+      <w:t>1</w:t>
+    </w:r>
+    <w:r>
+      <w:rPr>
+        <w:noProof/>
+      </w:rPr>
+      <w:fldChar w:fldCharType="end"/>
+    </w:r>
     <w:r>
       <w:t xml:space="preserve"> af </w:t>
     </w:r>
-    <w:fldSimple w:instr=" NUMPAGES ">
-      <w:r>
-        <w:rPr>
-          <w:noProof/>
-        </w:rPr>
-        <w:t>9</w:t>
-      </w:r>
-    </w:fldSimple>
+    <w:r>
+      <w:fldChar w:fldCharType="begin"/>
+    </w:r>
+    <w:r>
+      <w:instrText xml:space="preserve"> NUMPAGES </w:instrText>
+    </w:r>
+    <w:r>
+      <w:fldChar w:fldCharType="separate"/>
+    </w:r>
+    <w:r>
+      <w:rPr>
+        <w:noProof/>
+      </w:rPr>
+      <w:t>9</w:t>
+    </w:r>
+    <w:r>
+      <w:rPr>
+        <w:noProof/>
+      </w:rPr>
+      <w:fldChar w:fldCharType="end"/>
+    </w:r>
   </w:p>
   <w:p/>
 </w:ftr>
 </file>
 
 <file path=word/footnotes.xml><?xml version="1.0" encoding="utf-8"?>
-<w:footnotes xmlns:ve="http://schemas.openxmlformats.org/markup-compatibility/2006" xmlns:o="urn:schemas-microsoft-com:office:office" xmlns:r="http://schemas.openxmlformats.org/officeDocument/2006/relationships" xmlns:m="http://schemas.openxmlformats.org/officeDocument/2006/math" xmlns:v="urn:schemas-microsoft-com:vml" xmlns:wp="http://schemas.openxmlformats.org/drawingml/2006/wordprocessingDrawing" xmlns:w10="urn:schemas-microsoft-com:office:word" xmlns:w="http://schemas.openxmlformats.org/wordprocessingml/2006/main" xmlns:wne="http://schemas.microsoft.com/office/word/2006/wordml">
+<w:footnotes xmlns:wpc="http://schemas.microsoft.com/office/word/2010/wordprocessingCanvas" xmlns:mo="http://schemas.microsoft.com/office/mac/office/2008/main" xmlns:mc="http://schemas.openxmlformats.org/markup-compatibility/2006" xmlns:mv="urn:schemas-microsoft-com:mac:vml" xmlns:o="urn:schemas-microsoft-com:office:office" xmlns:r="http://schemas.openxmlformats.org/officeDocument/2006/relationships" xmlns:m="http://schemas.openxmlformats.org/officeDocument/2006/math" xmlns:v="urn:schemas-microsoft-com:vml" xmlns:wp14="http://schemas.microsoft.com/office/word/2010/wordprocessingDrawing" xmlns:wp="http://schemas.openxmlformats.org/drawingml/2006/wordprocessingDrawing" xmlns:w10="urn:schemas-microsoft-com:office:word" xmlns:w="http://schemas.openxmlformats.org/wordprocessingml/2006/main" xmlns:w14="http://schemas.microsoft.com/office/word/2010/wordml" xmlns:wpg="http://schemas.microsoft.com/office/word/2010/wordprocessingGroup" xmlns:wpi="http://schemas.microsoft.com/office/word/2010/wordprocessingInk" xmlns:wne="http://schemas.microsoft.com/office/word/2006/wordml" xmlns:wps="http://schemas.microsoft.com/office/word/2010/wordprocessingShape" mc:Ignorable="w14 wp14">
   <w:footnote w:type="separator" w:id="-1">
     <w:p>
       <w:pPr>
@@ -2753,7 +2968,7 @@
 </file>
 
 <file path=word/header1.xml><?xml version="1.0" encoding="utf-8"?>
-<w:hdr xmlns:ve="http://schemas.openxmlformats.org/markup-compatibility/2006" xmlns:o="urn:schemas-microsoft-com:office:office" xmlns:r="http://schemas.openxmlformats.org/officeDocument/2006/relationships" xmlns:m="http://schemas.openxmlformats.org/officeDocument/2006/math" xmlns:v="urn:schemas-microsoft-com:vml" xmlns:wp="http://schemas.openxmlformats.org/drawingml/2006/wordprocessingDrawing" xmlns:w10="urn:schemas-microsoft-com:office:word" xmlns:w="http://schemas.openxmlformats.org/wordprocessingml/2006/main" xmlns:wne="http://schemas.microsoft.com/office/word/2006/wordml">
+<w:hdr xmlns:wpc="http://schemas.microsoft.com/office/word/2010/wordprocessingCanvas" xmlns:mo="http://schemas.microsoft.com/office/mac/office/2008/main" xmlns:mc="http://schemas.openxmlformats.org/markup-compatibility/2006" xmlns:mv="urn:schemas-microsoft-com:mac:vml" xmlns:o="urn:schemas-microsoft-com:office:office" xmlns:r="http://schemas.openxmlformats.org/officeDocument/2006/relationships" xmlns:m="http://schemas.openxmlformats.org/officeDocument/2006/math" xmlns:v="urn:schemas-microsoft-com:vml" xmlns:wp14="http://schemas.microsoft.com/office/word/2010/wordprocessingDrawing" xmlns:wp="http://schemas.openxmlformats.org/drawingml/2006/wordprocessingDrawing" xmlns:w10="urn:schemas-microsoft-com:office:word" xmlns:w="http://schemas.openxmlformats.org/wordprocessingml/2006/main" xmlns:w14="http://schemas.microsoft.com/office/word/2010/wordml" xmlns:wpg="http://schemas.microsoft.com/office/word/2010/wordprocessingGroup" xmlns:wpi="http://schemas.microsoft.com/office/word/2010/wordprocessingInk" xmlns:wne="http://schemas.microsoft.com/office/word/2006/wordml" xmlns:wps="http://schemas.microsoft.com/office/word/2010/wordprocessingShape" mc:Ignorable="w14 wp14">
   <w:p>
     <w:pPr>
       <w:jc w:val="left"/>
@@ -2761,9 +2976,10 @@
     <w:r>
       <w:rPr>
         <w:noProof/>
+        <w:lang w:val="en-US"/>
       </w:rPr>
       <w:drawing>
-        <wp:anchor distT="0" distB="0" distL="114300" distR="114300" simplePos="0" relativeHeight="251657728" behindDoc="0" locked="0" layoutInCell="1" allowOverlap="1">
+        <wp:anchor distT="0" distB="0" distL="114300" distR="114300" simplePos="0" relativeHeight="251657728" behindDoc="0" locked="0" layoutInCell="1" allowOverlap="1" wp14:anchorId="57742D7B" wp14:editId="1F01BD2C">
           <wp:simplePos x="0" y="0"/>
           <wp:positionH relativeFrom="column">
             <wp:posOffset>-405765</wp:posOffset>
@@ -2851,7 +3067,7 @@
 </file>
 
 <file path=word/numbering.xml><?xml version="1.0" encoding="utf-8"?>
-<w:numbering xmlns:ve="http://schemas.openxmlformats.org/markup-compatibility/2006" xmlns:o="urn:schemas-microsoft-com:office:office" xmlns:r="http://schemas.openxmlformats.org/officeDocument/2006/relationships" xmlns:m="http://schemas.openxmlformats.org/officeDocument/2006/math" xmlns:v="urn:schemas-microsoft-com:vml" xmlns:wp="http://schemas.openxmlformats.org/drawingml/2006/wordprocessingDrawing" xmlns:w10="urn:schemas-microsoft-com:office:word" xmlns:w="http://schemas.openxmlformats.org/wordprocessingml/2006/main" xmlns:wne="http://schemas.microsoft.com/office/word/2006/wordml">
+<w:numbering xmlns:wpc="http://schemas.microsoft.com/office/word/2010/wordprocessingCanvas" xmlns:mo="http://schemas.microsoft.com/office/mac/office/2008/main" xmlns:mc="http://schemas.openxmlformats.org/markup-compatibility/2006" xmlns:mv="urn:schemas-microsoft-com:mac:vml" xmlns:o="urn:schemas-microsoft-com:office:office" xmlns:r="http://schemas.openxmlformats.org/officeDocument/2006/relationships" xmlns:m="http://schemas.openxmlformats.org/officeDocument/2006/math" xmlns:v="urn:schemas-microsoft-com:vml" xmlns:wp14="http://schemas.microsoft.com/office/word/2010/wordprocessingDrawing" xmlns:wp="http://schemas.openxmlformats.org/drawingml/2006/wordprocessingDrawing" xmlns:w10="urn:schemas-microsoft-com:office:word" xmlns:w="http://schemas.openxmlformats.org/wordprocessingml/2006/main" xmlns:w14="http://schemas.microsoft.com/office/word/2010/wordml" xmlns:wpg="http://schemas.microsoft.com/office/word/2010/wordprocessingGroup" xmlns:wpi="http://schemas.microsoft.com/office/word/2010/wordprocessingInk" xmlns:wne="http://schemas.microsoft.com/office/word/2006/wordml" xmlns:wps="http://schemas.microsoft.com/office/word/2010/wordprocessingShape" mc:Ignorable="w14 wp14">
   <w:abstractNum w:abstractNumId="0">
     <w:nsid w:val="FFFFFF1D"/>
     <w:multiLevelType w:val="multilevel"/>
@@ -6484,7 +6700,7 @@
 </file>
 
 <file path=word/styles.xml><?xml version="1.0" encoding="utf-8"?>
-<w:styles xmlns:r="http://schemas.openxmlformats.org/officeDocument/2006/relationships" xmlns:w="http://schemas.openxmlformats.org/wordprocessingml/2006/main">
+<w:styles xmlns:mc="http://schemas.openxmlformats.org/markup-compatibility/2006" xmlns:r="http://schemas.openxmlformats.org/officeDocument/2006/relationships" xmlns:w="http://schemas.openxmlformats.org/wordprocessingml/2006/main" xmlns:w14="http://schemas.microsoft.com/office/word/2010/wordml" mc:Ignorable="w14">
   <w:docDefaults>
     <w:rPrDefault>
       <w:rPr>
@@ -6494,7 +6710,7 @@
     </w:rPrDefault>
     <w:pPrDefault/>
   </w:docDefaults>
-  <w:latentStyles w:defLockedState="0" w:defUIPriority="0" w:defSemiHidden="0" w:defUnhideWhenUsed="0" w:defQFormat="0" w:count="267">
+  <w:latentStyles w:defLockedState="0" w:defUIPriority="0" w:defSemiHidden="0" w:defUnhideWhenUsed="0" w:defQFormat="0" w:count="276">
     <w:lsdException w:name="heading 1" w:qFormat="1"/>
     <w:lsdException w:name="heading 2" w:qFormat="1"/>
     <w:lsdException w:name="heading 3" w:qFormat="1"/>
@@ -6722,7 +6938,6 @@
     <w:uiPriority w:val="99"/>
     <w:semiHidden/>
     <w:unhideWhenUsed/>
-    <w:qFormat/>
     <w:tblPr>
       <w:tblInd w:w="0" w:type="dxa"/>
       <w:tblCellMar>
@@ -6733,7 +6948,7 @@
       </w:tblCellMar>
     </w:tblPr>
   </w:style>
-  <w:style w:type="numbering" w:default="1" w:styleId="Ingenoversigt">
+  <w:style w:type="numbering" w:default="1" w:styleId="Ingenliste">
     <w:name w:val="No List"/>
     <w:uiPriority w:val="99"/>
     <w:semiHidden/>
@@ -6896,8 +7111,8 @@
       </w:tblCellMar>
     </w:tblPr>
   </w:style>
-  <w:style w:type="numbering" w:customStyle="1" w:styleId="Ingenliste">
-    <w:name w:val="Ingen liste"/>
+  <w:style w:type="numbering" w:customStyle="1" w:styleId="Ingenliste1">
+    <w:name w:val="Ingen liste1"/>
     <w:semiHidden/>
     <w:unhideWhenUsed/>
     <w:rsid w:val="008A34F9"/>
@@ -7083,8 +7298,8 @@
       <w:szCs w:val="22"/>
     </w:rPr>
   </w:style>
-  <w:style w:type="table" w:customStyle="1" w:styleId="Tabelgitter">
-    <w:name w:val="Tabelgitter"/>
+  <w:style w:type="table" w:customStyle="1" w:styleId="Tabelgitter1">
+    <w:name w:val="Tabelgitter1"/>
     <w:basedOn w:val="Tabel-Normal3"/>
     <w:uiPriority w:val="59"/>
     <w:rsid w:val="004636DB"/>
@@ -7289,7 +7504,7 @@
       <w:lang w:eastAsia="da-DK"/>
     </w:rPr>
   </w:style>
-  <w:style w:type="character" w:styleId="Hyperlink">
+  <w:style w:type="character" w:styleId="Llink">
     <w:name w:val="Hyperlink"/>
     <w:basedOn w:val="Standardskrifttypeiafsnit3"/>
     <w:uiPriority w:val="99"/>
@@ -7614,7 +7829,7 @@
       <w:lang w:eastAsia="da-DK"/>
     </w:rPr>
   </w:style>
-  <w:style w:type="character" w:styleId="Fremhv">
+  <w:style w:type="character" w:styleId="Fremhvning">
     <w:name w:val="Emphasis"/>
     <w:basedOn w:val="Standardskrifttypeiafsnit3"/>
     <w:uiPriority w:val="20"/>
@@ -7803,7 +8018,7 @@
       </w:tblCellMar>
     </w:tblPr>
   </w:style>
-  <w:style w:type="numbering" w:customStyle="1" w:styleId="Ingenliste1">
+  <w:style w:type="numbering" w:customStyle="1" w:styleId="Ingenliste10">
     <w:name w:val="Ingen liste1"/>
     <w:semiHidden/>
     <w:unhideWhenUsed/>
@@ -8458,7 +8673,7 @@
   </w:style>
   <w:style w:type="numbering" w:styleId="111111">
     <w:name w:val="Outline List 2"/>
-    <w:basedOn w:val="Ingenoversigt"/>
+    <w:basedOn w:val="Ingenliste"/>
     <w:rsid w:val="0031683E"/>
     <w:pPr>
       <w:numPr>
@@ -8576,7 +8791,7 @@
       <w:lang w:eastAsia="da-DK"/>
     </w:rPr>
   </w:style>
-  <w:style w:type="table" w:styleId="Tabel-Gitter">
+  <w:style w:type="table" w:styleId="Tabelgitter">
     <w:name w:val="Table Grid"/>
     <w:basedOn w:val="Tabel-Normal"/>
     <w:uiPriority w:val="59"/>
@@ -8599,7 +8814,7 @@
       </w:tblCellMar>
     </w:tblPr>
   </w:style>
-  <w:style w:type="character" w:styleId="BesgtHyperlink">
+  <w:style w:type="character" w:styleId="BesgtLink">
     <w:name w:val="FollowedHyperlink"/>
     <w:basedOn w:val="Standardskrifttypeiafsnit"/>
     <w:uiPriority w:val="99"/>
@@ -8744,11 +8959,11 @@
       <w:szCs w:val="20"/>
     </w:rPr>
   </w:style>
-  <w:style w:type="paragraph" w:styleId="Titel">
+  <w:style w:type="paragraph" w:styleId="Rubrik">
     <w:name w:val="Title"/>
     <w:basedOn w:val="Normal"/>
     <w:next w:val="Normal"/>
-    <w:link w:val="TitelTegn"/>
+    <w:link w:val="RubrikTegn"/>
     <w:uiPriority w:val="10"/>
     <w:qFormat/>
     <w:rsid w:val="00055BC7"/>
@@ -8766,10 +8981,10 @@
       <w:szCs w:val="32"/>
     </w:rPr>
   </w:style>
-  <w:style w:type="character" w:customStyle="1" w:styleId="TitelTegn">
-    <w:name w:val="Titel Tegn"/>
+  <w:style w:type="character" w:customStyle="1" w:styleId="RubrikTegn">
+    <w:name w:val="Rubrik Tegn"/>
     <w:basedOn w:val="Standardskrifttypeiafsnit"/>
-    <w:link w:val="Titel"/>
+    <w:link w:val="Rubrik"/>
     <w:uiPriority w:val="10"/>
     <w:rsid w:val="00055BC7"/>
     <w:rPr>
@@ -8915,7 +9130,7 @@
       <w:lang w:eastAsia="en-US"/>
     </w:rPr>
   </w:style>
-  <w:style w:type="character" w:styleId="Strk">
+  <w:style w:type="character" w:styleId="Kraftig">
     <w:name w:val="Strong"/>
     <w:basedOn w:val="Standardskrifttypeiafsnit"/>
     <w:uiPriority w:val="22"/>
@@ -8926,7 +9141,7 @@
       <w:bCs/>
     </w:rPr>
   </w:style>
-  <w:style w:type="paragraph" w:styleId="NormalWeb">
+  <w:style w:type="paragraph" w:styleId="Normalweb">
     <w:name w:val="Normal (Web)"/>
     <w:basedOn w:val="Normal"/>
     <w:uiPriority w:val="99"/>
@@ -8985,11 +9200,11 @@
       <w:szCs w:val="22"/>
     </w:rPr>
   </w:style>
-  <w:style w:type="paragraph" w:styleId="Heading1">
+  <w:style w:type="paragraph" w:styleId="Overskrift1">
     <w:name w:val="heading 1"/>
     <w:basedOn w:val="Normal"/>
     <w:next w:val="Normal"/>
-    <w:link w:val="Heading1Char1"/>
+    <w:link w:val="Overskrift1Tegn1"/>
     <w:qFormat/>
     <w:rsid w:val="0031683E"/>
     <w:pPr>
@@ -9007,11 +9222,11 @@
       <w:sz w:val="28"/>
     </w:rPr>
   </w:style>
-  <w:style w:type="paragraph" w:styleId="Heading2">
+  <w:style w:type="paragraph" w:styleId="Overskrift2">
     <w:name w:val="heading 2"/>
     <w:basedOn w:val="Normal"/>
     <w:next w:val="Normal"/>
-    <w:link w:val="Heading2Char1"/>
+    <w:link w:val="Overskrift2Tegn1"/>
     <w:qFormat/>
     <w:rsid w:val="0031683E"/>
     <w:pPr>
@@ -9029,11 +9244,11 @@
       <w:sz w:val="26"/>
     </w:rPr>
   </w:style>
-  <w:style w:type="paragraph" w:styleId="Heading3">
+  <w:style w:type="paragraph" w:styleId="Overskrift3">
     <w:name w:val="heading 3"/>
-    <w:basedOn w:val="Heading2"/>
+    <w:basedOn w:val="Overskrift2"/>
     <w:next w:val="Normal"/>
-    <w:link w:val="Heading3Char2"/>
+    <w:link w:val="Overskrift3Tegn1"/>
     <w:qFormat/>
     <w:rsid w:val="0031683E"/>
     <w:pPr>
@@ -9046,11 +9261,11 @@
       <w:sz w:val="22"/>
     </w:rPr>
   </w:style>
-  <w:style w:type="paragraph" w:styleId="Heading4">
+  <w:style w:type="paragraph" w:styleId="Overskrift4">
     <w:name w:val="heading 4"/>
     <w:basedOn w:val="Normal"/>
     <w:next w:val="Normal"/>
-    <w:link w:val="Heading4Char1"/>
+    <w:link w:val="Overskrift4Tegn1"/>
     <w:uiPriority w:val="9"/>
     <w:qFormat/>
     <w:rsid w:val="0031683E"/>
@@ -9067,11 +9282,11 @@
       <w:bCs/>
     </w:rPr>
   </w:style>
-  <w:style w:type="paragraph" w:styleId="Heading5">
+  <w:style w:type="paragraph" w:styleId="Overskrift5">
     <w:name w:val="heading 5"/>
     <w:basedOn w:val="Normal"/>
     <w:next w:val="Normal"/>
-    <w:link w:val="Heading5Char1"/>
+    <w:link w:val="Overskrift5Tegn1"/>
     <w:uiPriority w:val="9"/>
     <w:qFormat/>
     <w:rsid w:val="0031683E"/>
@@ -9090,11 +9305,11 @@
       <w:szCs w:val="26"/>
     </w:rPr>
   </w:style>
-  <w:style w:type="paragraph" w:styleId="Heading6">
+  <w:style w:type="paragraph" w:styleId="Overskrift6">
     <w:name w:val="heading 6"/>
     <w:basedOn w:val="Normal"/>
     <w:next w:val="Normal"/>
-    <w:link w:val="Heading6Char1"/>
+    <w:link w:val="Overskrift6Tegn1"/>
     <w:uiPriority w:val="9"/>
     <w:qFormat/>
     <w:rsid w:val="0031683E"/>
@@ -9111,11 +9326,11 @@
       <w:bCs/>
     </w:rPr>
   </w:style>
-  <w:style w:type="paragraph" w:styleId="Heading7">
+  <w:style w:type="paragraph" w:styleId="Overskrift7">
     <w:name w:val="heading 7"/>
     <w:basedOn w:val="Normal"/>
     <w:next w:val="Normal"/>
-    <w:link w:val="Heading7Char1"/>
+    <w:link w:val="Overskrift7Tegn1"/>
     <w:qFormat/>
     <w:rsid w:val="0031683E"/>
     <w:pPr>
@@ -9130,11 +9345,11 @@
       <w:b/>
     </w:rPr>
   </w:style>
-  <w:style w:type="paragraph" w:styleId="Heading8">
+  <w:style w:type="paragraph" w:styleId="Overskrift8">
     <w:name w:val="heading 8"/>
     <w:basedOn w:val="Normal"/>
     <w:next w:val="Normal"/>
-    <w:link w:val="Heading8Char"/>
+    <w:link w:val="Overskrift8Tegn1"/>
     <w:qFormat/>
     <w:rsid w:val="0031683E"/>
     <w:pPr>
@@ -9150,11 +9365,11 @@
       <w:iCs/>
     </w:rPr>
   </w:style>
-  <w:style w:type="paragraph" w:styleId="Heading9">
+  <w:style w:type="paragraph" w:styleId="Overskrift9">
     <w:name w:val="heading 9"/>
     <w:basedOn w:val="Normal"/>
     <w:next w:val="Normal"/>
-    <w:link w:val="Heading9Char"/>
+    <w:link w:val="Overskrift9Tegn"/>
     <w:rsid w:val="00D9292A"/>
     <w:pPr>
       <w:numPr>
@@ -9168,13 +9383,13 @@
       <w:rFonts w:ascii="Calibri" w:eastAsia="ＭＳ ゴシック" w:hAnsi="Calibri"/>
     </w:rPr>
   </w:style>
-  <w:style w:type="character" w:default="1" w:styleId="DefaultParagraphFont">
+  <w:style w:type="character" w:default="1" w:styleId="Standardskrifttypeiafsnit">
     <w:name w:val="Default Paragraph Font"/>
     <w:uiPriority w:val="1"/>
     <w:semiHidden/>
     <w:unhideWhenUsed/>
   </w:style>
-  <w:style w:type="table" w:default="1" w:styleId="TableNormal">
+  <w:style w:type="table" w:default="1" w:styleId="Tabel-Normal">
     <w:name w:val="Normal Table"/>
     <w:uiPriority w:val="99"/>
     <w:semiHidden/>
@@ -9189,7 +9404,7 @@
       </w:tblCellMar>
     </w:tblPr>
   </w:style>
-  <w:style w:type="numbering" w:default="1" w:styleId="NoList">
+  <w:style w:type="numbering" w:default="1" w:styleId="Ingenliste">
     <w:name w:val="No List"/>
     <w:uiPriority w:val="99"/>
     <w:semiHidden/>
@@ -9352,8 +9567,8 @@
       </w:tblCellMar>
     </w:tblPr>
   </w:style>
-  <w:style w:type="numbering" w:customStyle="1" w:styleId="Ingenliste">
-    <w:name w:val="Ingen liste"/>
+  <w:style w:type="numbering" w:customStyle="1" w:styleId="Ingenliste1">
+    <w:name w:val="Ingen liste1"/>
     <w:semiHidden/>
     <w:unhideWhenUsed/>
     <w:rsid w:val="008A34F9"/>
@@ -9539,8 +9754,8 @@
       <w:szCs w:val="22"/>
     </w:rPr>
   </w:style>
-  <w:style w:type="table" w:customStyle="1" w:styleId="Tabelgitter">
-    <w:name w:val="Tabelgitter"/>
+  <w:style w:type="table" w:customStyle="1" w:styleId="Tabelgitter1">
+    <w:name w:val="Tabelgitter1"/>
     <w:basedOn w:val="Tabel-Normal3"/>
     <w:uiPriority w:val="59"/>
     <w:rsid w:val="004636DB"/>
@@ -9562,7 +9777,7 @@
       </w:tblCellMar>
     </w:tblPr>
   </w:style>
-  <w:style w:type="table" w:customStyle="1" w:styleId="Overskrift1">
+  <w:style w:type="table" w:customStyle="1" w:styleId="Overskrift10">
     <w:name w:val="Overskrift1"/>
     <w:basedOn w:val="Tabel-Normal3"/>
     <w:qFormat/>
@@ -9681,7 +9896,7 @@
       <w:lang w:val="da-DK"/>
     </w:rPr>
   </w:style>
-  <w:style w:type="paragraph" w:styleId="ListParagraph">
+  <w:style w:type="paragraph" w:styleId="Listeafsnit">
     <w:name w:val="List Paragraph"/>
     <w:basedOn w:val="Normal"/>
     <w:uiPriority w:val="34"/>
@@ -9745,7 +9960,7 @@
       <w:lang w:eastAsia="da-DK"/>
     </w:rPr>
   </w:style>
-  <w:style w:type="character" w:styleId="Hyperlink">
+  <w:style w:type="character" w:styleId="Llink">
     <w:name w:val="Hyperlink"/>
     <w:basedOn w:val="Standardskrifttypeiafsnit3"/>
     <w:uiPriority w:val="99"/>
@@ -9773,10 +9988,10 @@
       <w:szCs w:val="20"/>
     </w:rPr>
   </w:style>
-  <w:style w:type="paragraph" w:styleId="BodyTextIndent">
+  <w:style w:type="paragraph" w:styleId="Brdtekstindrykning">
     <w:name w:val="Body Text Indent"/>
     <w:basedOn w:val="Normal"/>
-    <w:link w:val="BodyTextIndentChar"/>
+    <w:link w:val="BrdtekstindrykningTegn"/>
     <w:uiPriority w:val="99"/>
     <w:unhideWhenUsed/>
     <w:rsid w:val="00C57F48"/>
@@ -9800,10 +10015,10 @@
       <w:vertAlign w:val="superscript"/>
     </w:rPr>
   </w:style>
-  <w:style w:type="character" w:customStyle="1" w:styleId="BodyTextIndentChar">
+  <w:style w:type="character" w:customStyle="1" w:styleId="BrdtekstindrykningTegn">
     <w:name w:val="Body Text Indent Char"/>
     <w:basedOn w:val="Standardskrifttypeiafsnit3"/>
-    <w:link w:val="BodyTextIndent"/>
+    <w:link w:val="Brdtekstindrykning"/>
     <w:uiPriority w:val="99"/>
     <w:rsid w:val="00C57F48"/>
     <w:rPr>
@@ -9953,7 +10168,7 @@
       <w:lang w:eastAsia="da-DK"/>
     </w:rPr>
   </w:style>
-  <w:style w:type="paragraph" w:styleId="ListBullet">
+  <w:style w:type="paragraph" w:styleId="Opstilling-punkttegn">
     <w:name w:val="List Bullet"/>
     <w:basedOn w:val="Normal"/>
     <w:rsid w:val="004A0EFB"/>
@@ -10070,7 +10285,7 @@
       <w:lang w:eastAsia="da-DK"/>
     </w:rPr>
   </w:style>
-  <w:style w:type="character" w:styleId="Emphasis">
+  <w:style w:type="character" w:styleId="Fremhvning">
     <w:name w:val="Emphasis"/>
     <w:basedOn w:val="Standardskrifttypeiafsnit3"/>
     <w:rsid w:val="0073577B"/>
@@ -10156,7 +10371,7 @@
       <w:lang w:val="en-US" w:eastAsia="en-US"/>
     </w:rPr>
   </w:style>
-  <w:style w:type="paragraph" w:styleId="Index4">
+  <w:style w:type="paragraph" w:styleId="Indeks4">
     <w:name w:val="index 4"/>
     <w:basedOn w:val="Normal"/>
     <w:next w:val="Normal"/>
@@ -10257,7 +10472,7 @@
       </w:tblCellMar>
     </w:tblPr>
   </w:style>
-  <w:style w:type="numbering" w:customStyle="1" w:styleId="Ingenliste1">
+  <w:style w:type="numbering" w:customStyle="1" w:styleId="Ingenliste10">
     <w:name w:val="Ingen liste1"/>
     <w:semiHidden/>
     <w:unhideWhenUsed/>
@@ -10711,10 +10926,10 @@
       <w:lang w:eastAsia="en-US"/>
     </w:rPr>
   </w:style>
-  <w:style w:type="paragraph" w:styleId="CommentText">
+  <w:style w:type="paragraph" w:styleId="Kommentartekst">
     <w:name w:val="annotation text"/>
     <w:basedOn w:val="Normal"/>
-    <w:link w:val="CommentTextChar1"/>
+    <w:link w:val="KommentartekstTegn1"/>
     <w:uiPriority w:val="99"/>
     <w:rsid w:val="008A34F9"/>
     <w:pPr>
@@ -10725,10 +10940,10 @@
       <w:szCs w:val="24"/>
     </w:rPr>
   </w:style>
-  <w:style w:type="character" w:customStyle="1" w:styleId="CommentTextChar1">
+  <w:style w:type="character" w:customStyle="1" w:styleId="KommentartekstTegn1">
     <w:name w:val="Comment Text Char1"/>
-    <w:basedOn w:val="DefaultParagraphFont"/>
-    <w:link w:val="CommentText"/>
+    <w:basedOn w:val="Standardskrifttypeiafsnit"/>
+    <w:link w:val="Kommentartekst"/>
     <w:uiPriority w:val="99"/>
     <w:rsid w:val="008A34F9"/>
     <w:rPr>
@@ -10738,9 +10953,9 @@
       <w:lang w:eastAsia="da-DK"/>
     </w:rPr>
   </w:style>
-  <w:style w:type="character" w:styleId="CommentReference">
+  <w:style w:type="character" w:styleId="Kommentarhenvisning">
     <w:name w:val="annotation reference"/>
-    <w:basedOn w:val="DefaultParagraphFont"/>
+    <w:basedOn w:val="Standardskrifttypeiafsnit"/>
     <w:uiPriority w:val="99"/>
     <w:rsid w:val="008A34F9"/>
     <w:rPr>
@@ -10748,10 +10963,10 @@
       <w:szCs w:val="18"/>
     </w:rPr>
   </w:style>
-  <w:style w:type="paragraph" w:styleId="BalloonText">
+  <w:style w:type="paragraph" w:styleId="Markeringsbobletekst">
     <w:name w:val="Balloon Text"/>
     <w:basedOn w:val="Normal"/>
-    <w:link w:val="BalloonTextChar1"/>
+    <w:link w:val="MarkeringsbobletekstTegn2"/>
     <w:uiPriority w:val="99"/>
     <w:rsid w:val="00DC1119"/>
     <w:pPr>
@@ -10763,10 +10978,10 @@
       <w:szCs w:val="18"/>
     </w:rPr>
   </w:style>
-  <w:style w:type="character" w:customStyle="1" w:styleId="BalloonTextChar1">
+  <w:style w:type="character" w:customStyle="1" w:styleId="MarkeringsbobletekstTegn2">
     <w:name w:val="Balloon Text Char1"/>
-    <w:basedOn w:val="DefaultParagraphFont"/>
-    <w:link w:val="BalloonText"/>
+    <w:basedOn w:val="Standardskrifttypeiafsnit"/>
+    <w:link w:val="Markeringsbobletekst"/>
     <w:uiPriority w:val="99"/>
     <w:rsid w:val="00DC1119"/>
     <w:rPr>
@@ -10776,10 +10991,10 @@
       <w:lang w:eastAsia="da-DK"/>
     </w:rPr>
   </w:style>
-  <w:style w:type="character" w:customStyle="1" w:styleId="Heading1Char1">
+  <w:style w:type="character" w:customStyle="1" w:styleId="Overskrift1Tegn1">
     <w:name w:val="Heading 1 Char1"/>
-    <w:basedOn w:val="DefaultParagraphFont"/>
-    <w:link w:val="Heading1"/>
+    <w:basedOn w:val="Standardskrifttypeiafsnit"/>
+    <w:link w:val="Overskrift1"/>
     <w:rsid w:val="0031683E"/>
     <w:rPr>
       <w:rFonts w:ascii="Arial" w:eastAsia="Times New Roman" w:hAnsi="Arial"/>
@@ -10790,10 +11005,10 @@
       <w:lang w:eastAsia="da-DK"/>
     </w:rPr>
   </w:style>
-  <w:style w:type="character" w:customStyle="1" w:styleId="Heading2Char1">
+  <w:style w:type="character" w:customStyle="1" w:styleId="Overskrift2Tegn1">
     <w:name w:val="Heading 2 Char1"/>
-    <w:basedOn w:val="DefaultParagraphFont"/>
-    <w:link w:val="Heading2"/>
+    <w:basedOn w:val="Standardskrifttypeiafsnit"/>
+    <w:link w:val="Overskrift2"/>
     <w:rsid w:val="0031683E"/>
     <w:rPr>
       <w:rFonts w:ascii="Arial" w:eastAsia="Times New Roman" w:hAnsi="Arial"/>
@@ -10804,10 +11019,10 @@
       <w:lang w:eastAsia="da-DK"/>
     </w:rPr>
   </w:style>
-  <w:style w:type="character" w:customStyle="1" w:styleId="Heading3Char2">
+  <w:style w:type="character" w:customStyle="1" w:styleId="Overskrift3Tegn1">
     <w:name w:val="Heading 3 Char2"/>
-    <w:basedOn w:val="DefaultParagraphFont"/>
-    <w:link w:val="Heading3"/>
+    <w:basedOn w:val="Standardskrifttypeiafsnit"/>
+    <w:link w:val="Overskrift3"/>
     <w:rsid w:val="0031683E"/>
     <w:rPr>
       <w:rFonts w:ascii="Arial" w:eastAsia="Times New Roman" w:hAnsi="Arial"/>
@@ -10818,10 +11033,10 @@
       <w:lang w:eastAsia="da-DK"/>
     </w:rPr>
   </w:style>
-  <w:style w:type="character" w:customStyle="1" w:styleId="Heading4Char1">
+  <w:style w:type="character" w:customStyle="1" w:styleId="Overskrift4Tegn1">
     <w:name w:val="Heading 4 Char1"/>
-    <w:basedOn w:val="DefaultParagraphFont"/>
-    <w:link w:val="Heading4"/>
+    <w:basedOn w:val="Standardskrifttypeiafsnit"/>
+    <w:link w:val="Overskrift4"/>
     <w:uiPriority w:val="9"/>
     <w:rsid w:val="0031683E"/>
     <w:rPr>
@@ -10833,10 +11048,10 @@
       <w:lang w:eastAsia="da-DK"/>
     </w:rPr>
   </w:style>
-  <w:style w:type="character" w:customStyle="1" w:styleId="Heading5Char1">
+  <w:style w:type="character" w:customStyle="1" w:styleId="Overskrift5Tegn1">
     <w:name w:val="Heading 5 Char1"/>
-    <w:basedOn w:val="DefaultParagraphFont"/>
-    <w:link w:val="Heading5"/>
+    <w:basedOn w:val="Standardskrifttypeiafsnit"/>
+    <w:link w:val="Overskrift5"/>
     <w:uiPriority w:val="9"/>
     <w:rsid w:val="0031683E"/>
     <w:rPr>
@@ -10849,10 +11064,10 @@
       <w:lang w:eastAsia="da-DK"/>
     </w:rPr>
   </w:style>
-  <w:style w:type="character" w:customStyle="1" w:styleId="Heading6Char1">
+  <w:style w:type="character" w:customStyle="1" w:styleId="Overskrift6Tegn1">
     <w:name w:val="Heading 6 Char1"/>
-    <w:basedOn w:val="DefaultParagraphFont"/>
-    <w:link w:val="Heading6"/>
+    <w:basedOn w:val="Standardskrifttypeiafsnit"/>
+    <w:link w:val="Overskrift6"/>
     <w:uiPriority w:val="9"/>
     <w:rsid w:val="0031683E"/>
     <w:rPr>
@@ -10864,10 +11079,10 @@
       <w:lang w:eastAsia="da-DK"/>
     </w:rPr>
   </w:style>
-  <w:style w:type="character" w:customStyle="1" w:styleId="Heading7Char1">
+  <w:style w:type="character" w:customStyle="1" w:styleId="Overskrift7Tegn1">
     <w:name w:val="Heading 7 Char1"/>
-    <w:basedOn w:val="DefaultParagraphFont"/>
-    <w:link w:val="Heading7"/>
+    <w:basedOn w:val="Standardskrifttypeiafsnit"/>
+    <w:link w:val="Overskrift7"/>
     <w:rsid w:val="0031683E"/>
     <w:rPr>
       <w:rFonts w:ascii="Arial" w:eastAsia="Times New Roman" w:hAnsi="Arial"/>
@@ -10877,10 +11092,10 @@
       <w:lang w:eastAsia="da-DK"/>
     </w:rPr>
   </w:style>
-  <w:style w:type="character" w:customStyle="1" w:styleId="Heading8Char">
+  <w:style w:type="character" w:customStyle="1" w:styleId="Overskrift8Tegn1">
     <w:name w:val="Heading 8 Char"/>
-    <w:basedOn w:val="DefaultParagraphFont"/>
-    <w:link w:val="Heading8"/>
+    <w:basedOn w:val="Standardskrifttypeiafsnit"/>
+    <w:link w:val="Overskrift8"/>
     <w:rsid w:val="0031683E"/>
     <w:rPr>
       <w:rFonts w:ascii="Arial" w:eastAsia="Times New Roman" w:hAnsi="Arial"/>
@@ -10912,7 +11127,7 @@
   </w:style>
   <w:style w:type="numbering" w:styleId="111111">
     <w:name w:val="Outline List 2"/>
-    <w:basedOn w:val="NoList"/>
+    <w:basedOn w:val="Ingenliste"/>
     <w:rsid w:val="0031683E"/>
     <w:pPr>
       <w:numPr>
@@ -10922,7 +11137,7 @@
   </w:style>
   <w:style w:type="character" w:customStyle="1" w:styleId="idlidentifier">
     <w:name w:val="idl.identifier"/>
-    <w:basedOn w:val="DefaultParagraphFont"/>
+    <w:basedOn w:val="Standardskrifttypeiafsnit"/>
     <w:rsid w:val="0031683E"/>
     <w:rPr>
       <w:rFonts w:ascii="Courier New" w:hAnsi="Courier New"/>
@@ -10963,7 +11178,7 @@
       <w:lang w:eastAsia="en-US"/>
     </w:rPr>
   </w:style>
-  <w:style w:type="paragraph" w:styleId="Revision">
+  <w:style w:type="paragraph" w:styleId="Korrektur">
     <w:name w:val="Revision"/>
     <w:hidden/>
     <w:rsid w:val="0031683E"/>
@@ -10974,10 +11189,10 @@
       <w:lang w:eastAsia="en-US"/>
     </w:rPr>
   </w:style>
-  <w:style w:type="paragraph" w:styleId="Header">
+  <w:style w:type="paragraph" w:styleId="Sidehoved">
     <w:name w:val="header"/>
     <w:basedOn w:val="Normal"/>
-    <w:link w:val="HeaderChar1"/>
+    <w:link w:val="SidehovedTegn1"/>
     <w:uiPriority w:val="99"/>
     <w:unhideWhenUsed/>
     <w:rsid w:val="0031683E"/>
@@ -10989,10 +11204,10 @@
       <w:spacing w:line="240" w:lineRule="auto"/>
     </w:pPr>
   </w:style>
-  <w:style w:type="character" w:customStyle="1" w:styleId="HeaderChar1">
+  <w:style w:type="character" w:customStyle="1" w:styleId="SidehovedTegn1">
     <w:name w:val="Header Char1"/>
-    <w:basedOn w:val="DefaultParagraphFont"/>
-    <w:link w:val="Header"/>
+    <w:basedOn w:val="Standardskrifttypeiafsnit"/>
+    <w:link w:val="Sidehoved"/>
     <w:uiPriority w:val="99"/>
     <w:rsid w:val="0031683E"/>
     <w:rPr>
@@ -11002,10 +11217,10 @@
       <w:lang w:eastAsia="da-DK"/>
     </w:rPr>
   </w:style>
-  <w:style w:type="paragraph" w:styleId="Footer">
+  <w:style w:type="paragraph" w:styleId="Sidefod">
     <w:name w:val="footer"/>
     <w:basedOn w:val="Normal"/>
-    <w:link w:val="FooterChar1"/>
+    <w:link w:val="SidefodTegn1"/>
     <w:uiPriority w:val="99"/>
     <w:unhideWhenUsed/>
     <w:rsid w:val="0031683E"/>
@@ -11017,10 +11232,10 @@
       <w:spacing w:line="240" w:lineRule="auto"/>
     </w:pPr>
   </w:style>
-  <w:style w:type="character" w:customStyle="1" w:styleId="FooterChar1">
+  <w:style w:type="character" w:customStyle="1" w:styleId="SidefodTegn1">
     <w:name w:val="Footer Char1"/>
-    <w:basedOn w:val="DefaultParagraphFont"/>
-    <w:link w:val="Footer"/>
+    <w:basedOn w:val="Standardskrifttypeiafsnit"/>
+    <w:link w:val="Sidefod"/>
     <w:uiPriority w:val="99"/>
     <w:rsid w:val="0031683E"/>
     <w:rPr>
@@ -11030,9 +11245,9 @@
       <w:lang w:eastAsia="da-DK"/>
     </w:rPr>
   </w:style>
-  <w:style w:type="table" w:styleId="TableGrid">
+  <w:style w:type="table" w:styleId="Tabelgitter">
     <w:name w:val="Table Grid"/>
-    <w:basedOn w:val="TableNormal"/>
+    <w:basedOn w:val="Tabel-Normal"/>
     <w:uiPriority w:val="59"/>
     <w:rsid w:val="0031683E"/>
     <w:tblPr>
@@ -11053,9 +11268,9 @@
       </w:tblCellMar>
     </w:tblPr>
   </w:style>
-  <w:style w:type="character" w:styleId="FollowedHyperlink">
+  <w:style w:type="character" w:styleId="BesgtLink">
     <w:name w:val="FollowedHyperlink"/>
-    <w:basedOn w:val="DefaultParagraphFont"/>
+    <w:basedOn w:val="Standardskrifttypeiafsnit"/>
     <w:uiPriority w:val="99"/>
     <w:unhideWhenUsed/>
     <w:rsid w:val="0031683E"/>
@@ -11064,17 +11279,17 @@
       <w:u w:val="single"/>
     </w:rPr>
   </w:style>
-  <w:style w:type="character" w:styleId="PageNumber">
+  <w:style w:type="character" w:styleId="Sidetal">
     <w:name w:val="page number"/>
-    <w:basedOn w:val="DefaultParagraphFont"/>
+    <w:basedOn w:val="Standardskrifttypeiafsnit"/>
     <w:uiPriority w:val="99"/>
     <w:unhideWhenUsed/>
     <w:rsid w:val="0031683E"/>
   </w:style>
-  <w:style w:type="paragraph" w:styleId="FootnoteText">
+  <w:style w:type="paragraph" w:styleId="Fodnotetekst">
     <w:name w:val="footnote text"/>
     <w:basedOn w:val="Normal"/>
-    <w:link w:val="FootnoteTextChar1"/>
+    <w:link w:val="FodnotetekstTegn1"/>
     <w:uiPriority w:val="99"/>
     <w:unhideWhenUsed/>
     <w:rsid w:val="00055BC7"/>
@@ -11085,10 +11300,10 @@
       <w:szCs w:val="24"/>
     </w:rPr>
   </w:style>
-  <w:style w:type="character" w:customStyle="1" w:styleId="FootnoteTextChar1">
+  <w:style w:type="character" w:customStyle="1" w:styleId="FodnotetekstTegn1">
     <w:name w:val="Footnote Text Char1"/>
-    <w:basedOn w:val="DefaultParagraphFont"/>
-    <w:link w:val="FootnoteText"/>
+    <w:basedOn w:val="Standardskrifttypeiafsnit"/>
+    <w:link w:val="Fodnotetekst"/>
     <w:uiPriority w:val="99"/>
     <w:rsid w:val="00055BC7"/>
     <w:rPr>
@@ -11098,9 +11313,9 @@
       <w:lang w:eastAsia="da-DK"/>
     </w:rPr>
   </w:style>
-  <w:style w:type="character" w:styleId="FootnoteReference">
+  <w:style w:type="character" w:styleId="Fodnotehenvisning">
     <w:name w:val="footnote reference"/>
-    <w:basedOn w:val="DefaultParagraphFont"/>
+    <w:basedOn w:val="Standardskrifttypeiafsnit"/>
     <w:uiPriority w:val="99"/>
     <w:unhideWhenUsed/>
     <w:rsid w:val="0031683E"/>
@@ -11108,11 +11323,11 @@
       <w:vertAlign w:val="superscript"/>
     </w:rPr>
   </w:style>
-  <w:style w:type="paragraph" w:styleId="CommentSubject">
+  <w:style w:type="paragraph" w:styleId="Kommentaremne">
     <w:name w:val="annotation subject"/>
-    <w:basedOn w:val="CommentText"/>
-    <w:next w:val="CommentText"/>
-    <w:link w:val="CommentSubjectChar1"/>
+    <w:basedOn w:val="Kommentartekst"/>
+    <w:next w:val="Kommentartekst"/>
+    <w:link w:val="KommentaremneTegn1"/>
     <w:unhideWhenUsed/>
     <w:rsid w:val="0031683E"/>
     <w:rPr>
@@ -11122,10 +11337,10 @@
       <w:szCs w:val="20"/>
     </w:rPr>
   </w:style>
-  <w:style w:type="character" w:customStyle="1" w:styleId="CommentSubjectChar1">
+  <w:style w:type="character" w:customStyle="1" w:styleId="KommentaremneTegn1">
     <w:name w:val="Comment Subject Char1"/>
-    <w:basedOn w:val="CommentTextChar1"/>
-    <w:link w:val="CommentSubject"/>
+    <w:basedOn w:val="KommentartekstTegn1"/>
+    <w:link w:val="Kommentaremne"/>
     <w:uiPriority w:val="99"/>
     <w:rsid w:val="0031683E"/>
     <w:rPr>
@@ -11137,7 +11352,7 @@
       <w:lang w:eastAsia="da-DK"/>
     </w:rPr>
   </w:style>
-  <w:style w:type="paragraph" w:styleId="TOC2">
+  <w:style w:type="paragraph" w:styleId="Indholdsfortegnelse2">
     <w:name w:val="toc 2"/>
     <w:basedOn w:val="Normal"/>
     <w:next w:val="Normal"/>
@@ -11148,7 +11363,7 @@
       <w:ind w:left="220"/>
     </w:pPr>
   </w:style>
-  <w:style w:type="paragraph" w:styleId="TOC1">
+  <w:style w:type="paragraph" w:styleId="Indholdsfortegnelse1">
     <w:name w:val="toc 1"/>
     <w:basedOn w:val="Normal"/>
     <w:next w:val="Normal"/>
@@ -11156,17 +11371,17 @@
     <w:uiPriority w:val="39"/>
     <w:rsid w:val="0031683E"/>
   </w:style>
-  <w:style w:type="paragraph" w:styleId="Salutation">
+  <w:style w:type="paragraph" w:styleId="Starthilsen">
     <w:name w:val="Salutation"/>
     <w:basedOn w:val="Normal"/>
     <w:next w:val="Normal"/>
-    <w:link w:val="SalutationChar"/>
+    <w:link w:val="StarthilsenTegn"/>
     <w:rsid w:val="0031788F"/>
   </w:style>
-  <w:style w:type="character" w:customStyle="1" w:styleId="SalutationChar">
+  <w:style w:type="character" w:customStyle="1" w:styleId="StarthilsenTegn">
     <w:name w:val="Salutation Char"/>
-    <w:basedOn w:val="DefaultParagraphFont"/>
-    <w:link w:val="Salutation"/>
+    <w:basedOn w:val="Standardskrifttypeiafsnit"/>
+    <w:link w:val="Starthilsen"/>
     <w:rsid w:val="0031788F"/>
     <w:rPr>
       <w:rFonts w:ascii="Arial" w:eastAsia="Times New Roman" w:hAnsi="Arial"/>
@@ -11175,7 +11390,7 @@
       <w:lang w:eastAsia="da-DK"/>
     </w:rPr>
   </w:style>
-  <w:style w:type="paragraph" w:styleId="TOC3">
+  <w:style w:type="paragraph" w:styleId="Indholdsfortegnelse3">
     <w:name w:val="toc 3"/>
     <w:basedOn w:val="Normal"/>
     <w:next w:val="Normal"/>
@@ -11186,7 +11401,7 @@
       <w:ind w:left="440"/>
     </w:pPr>
   </w:style>
-  <w:style w:type="paragraph" w:styleId="Caption">
+  <w:style w:type="paragraph" w:styleId="Billedtekst">
     <w:name w:val="caption"/>
     <w:basedOn w:val="Normal"/>
     <w:next w:val="Normal"/>
@@ -11198,11 +11413,11 @@
       <w:szCs w:val="20"/>
     </w:rPr>
   </w:style>
-  <w:style w:type="paragraph" w:styleId="Title">
+  <w:style w:type="paragraph" w:styleId="Rubrik">
     <w:name w:val="Title"/>
     <w:basedOn w:val="Normal"/>
     <w:next w:val="Normal"/>
-    <w:link w:val="TitleChar"/>
+    <w:link w:val="RubrikTegn"/>
     <w:uiPriority w:val="10"/>
     <w:qFormat/>
     <w:rsid w:val="00055BC7"/>
@@ -11220,10 +11435,10 @@
       <w:szCs w:val="32"/>
     </w:rPr>
   </w:style>
-  <w:style w:type="character" w:customStyle="1" w:styleId="TitleChar">
+  <w:style w:type="character" w:customStyle="1" w:styleId="RubrikTegn">
     <w:name w:val="Title Char"/>
-    <w:basedOn w:val="DefaultParagraphFont"/>
-    <w:link w:val="Title"/>
+    <w:basedOn w:val="Standardskrifttypeiafsnit"/>
+    <w:link w:val="Rubrik"/>
     <w:uiPriority w:val="10"/>
     <w:rsid w:val="00055BC7"/>
     <w:rPr>
@@ -11236,7 +11451,7 @@
       <w:lang w:eastAsia="da-DK"/>
     </w:rPr>
   </w:style>
-  <w:style w:type="paragraph" w:styleId="TOC4">
+  <w:style w:type="paragraph" w:styleId="Indholdsfortegnelse4">
     <w:name w:val="toc 4"/>
     <w:basedOn w:val="Normal"/>
     <w:next w:val="Normal"/>
@@ -11246,7 +11461,7 @@
       <w:ind w:left="660"/>
     </w:pPr>
   </w:style>
-  <w:style w:type="paragraph" w:styleId="TOC5">
+  <w:style w:type="paragraph" w:styleId="Indholdsfortegnelse5">
     <w:name w:val="toc 5"/>
     <w:basedOn w:val="Normal"/>
     <w:next w:val="Normal"/>
@@ -11256,7 +11471,7 @@
       <w:ind w:left="880"/>
     </w:pPr>
   </w:style>
-  <w:style w:type="paragraph" w:styleId="TOC6">
+  <w:style w:type="paragraph" w:styleId="Indholdsfortegnelse6">
     <w:name w:val="toc 6"/>
     <w:basedOn w:val="Normal"/>
     <w:next w:val="Normal"/>
@@ -11266,7 +11481,7 @@
       <w:ind w:left="1100"/>
     </w:pPr>
   </w:style>
-  <w:style w:type="paragraph" w:styleId="TOC7">
+  <w:style w:type="paragraph" w:styleId="Indholdsfortegnelse7">
     <w:name w:val="toc 7"/>
     <w:basedOn w:val="Normal"/>
     <w:next w:val="Normal"/>
@@ -11276,7 +11491,7 @@
       <w:ind w:left="1320"/>
     </w:pPr>
   </w:style>
-  <w:style w:type="paragraph" w:styleId="TOC8">
+  <w:style w:type="paragraph" w:styleId="Indholdsfortegnelse8">
     <w:name w:val="toc 8"/>
     <w:basedOn w:val="Normal"/>
     <w:next w:val="Normal"/>
@@ -11286,7 +11501,7 @@
       <w:ind w:left="1540"/>
     </w:pPr>
   </w:style>
-  <w:style w:type="paragraph" w:styleId="TOC9">
+  <w:style w:type="paragraph" w:styleId="Indholdsfortegnelse9">
     <w:name w:val="toc 9"/>
     <w:basedOn w:val="Normal"/>
     <w:next w:val="Normal"/>
@@ -11296,10 +11511,10 @@
       <w:ind w:left="1760"/>
     </w:pPr>
   </w:style>
-  <w:style w:type="character" w:customStyle="1" w:styleId="Heading9Char">
+  <w:style w:type="character" w:customStyle="1" w:styleId="Overskrift9Tegn">
     <w:name w:val="Heading 9 Char"/>
-    <w:basedOn w:val="DefaultParagraphFont"/>
-    <w:link w:val="Heading9"/>
+    <w:basedOn w:val="Standardskrifttypeiafsnit"/>
+    <w:link w:val="Overskrift9"/>
     <w:rsid w:val="00D9292A"/>
     <w:rPr>
       <w:rFonts w:ascii="Calibri" w:eastAsia="ＭＳ ゴシック" w:hAnsi="Calibri" w:cs="Times New Roman"/>
@@ -11343,9 +11558,9 @@
       <w:lang w:val="en-US"/>
     </w:rPr>
   </w:style>
-  <w:style w:type="paragraph" w:styleId="TOCHeading">
+  <w:style w:type="paragraph" w:styleId="Overskrift">
     <w:name w:val="TOC Heading"/>
-    <w:basedOn w:val="Heading1"/>
+    <w:basedOn w:val="Overskrift1"/>
     <w:next w:val="Normal"/>
     <w:uiPriority w:val="39"/>
     <w:unhideWhenUsed/>
@@ -11369,9 +11584,9 @@
       <w:lang w:eastAsia="en-US"/>
     </w:rPr>
   </w:style>
-  <w:style w:type="character" w:styleId="Strong">
+  <w:style w:type="character" w:styleId="Kraftig">
     <w:name w:val="Strong"/>
-    <w:basedOn w:val="DefaultParagraphFont"/>
+    <w:basedOn w:val="Standardskrifttypeiafsnit"/>
     <w:uiPriority w:val="22"/>
     <w:qFormat/>
     <w:rsid w:val="000E7C8C"/>
@@ -11708,7 +11923,7 @@
 </file>
 
 <file path=customXml/itemProps1.xml><?xml version="1.0" encoding="utf-8"?>
-<ds:datastoreItem xmlns:ds="http://schemas.openxmlformats.org/officeDocument/2006/customXml" ds:itemID="{19244572-A6D0-431F-B618-CEAAD6355369}">
+<ds:datastoreItem xmlns:ds="http://schemas.openxmlformats.org/officeDocument/2006/customXml" ds:itemID="{5BB574AF-DA4E-D54D-91C3-6C9189D23A6A}">
   <ds:schemaRefs>
     <ds:schemaRef ds:uri="http://schemas.openxmlformats.org/officeDocument/2006/bibliography"/>
   </ds:schemaRefs>

</xml_diff>